<commit_message>
update erd and conceptual
</commit_message>
<xml_diff>
--- a/proiect_sgbd_documentatie.docx
+++ b/proiect_sgbd_documentatie.docx
@@ -383,7 +383,7 @@
             </w:rPr>
             <w:fldChar w:fldCharType="separate"/>
           </w:r>
-          <w:hyperlink w:anchor="_Toc218338606" w:history="1">
+          <w:hyperlink w:anchor="_Toc218453002" w:history="1">
             <w:r>
               <w:rPr>
                 <w:rStyle w:val="Hyperlink"/>
@@ -432,7 +432,7 @@
                 <w:noProof/>
                 <w:webHidden/>
               </w:rPr>
-              <w:instrText xml:space="preserve"> PAGEREF _Toc218338606 \h </w:instrText>
+              <w:instrText xml:space="preserve"> PAGEREF _Toc218453002 \h </w:instrText>
             </w:r>
             <w:r>
               <w:rPr>
@@ -478,7 +478,7 @@
               <w:szCs w:val="24"/>
             </w:rPr>
           </w:pPr>
-          <w:hyperlink w:anchor="_Toc218338607" w:history="1">
+          <w:hyperlink w:anchor="_Toc218453003" w:history="1">
             <w:r>
               <w:rPr>
                 <w:rStyle w:val="Hyperlink"/>
@@ -507,7 +507,7 @@
                 <w:noProof/>
                 <w:webHidden/>
               </w:rPr>
-              <w:instrText xml:space="preserve"> PAGEREF _Toc218338607 \h </w:instrText>
+              <w:instrText xml:space="preserve"> PAGEREF _Toc218453003 \h </w:instrText>
             </w:r>
             <w:r>
               <w:rPr>
@@ -553,7 +553,7 @@
               <w:szCs w:val="24"/>
             </w:rPr>
           </w:pPr>
-          <w:hyperlink w:anchor="_Toc218338608" w:history="1">
+          <w:hyperlink w:anchor="_Toc218453004" w:history="1">
             <w:r>
               <w:rPr>
                 <w:rStyle w:val="Hyperlink"/>
@@ -561,25 +561,7 @@
                 <w:noProof/>
                 <w:lang w:val="ro-RO"/>
               </w:rPr>
-              <w:t>Descrierea entităților</w:t>
-            </w:r>
-            <w:r>
-              <w:rPr>
-                <w:rStyle w:val="Hyperlink"/>
-                <w:rFonts w:cs="Times New Roman"/>
-                <w:noProof/>
-                <w:lang w:val="ro-RO"/>
-              </w:rPr>
-              <w:t xml:space="preserve"> </w:t>
-            </w:r>
-            <w:r>
-              <w:rPr>
-                <w:rStyle w:val="Hyperlink"/>
-                <w:rFonts w:cs="Times New Roman"/>
-                <w:noProof/>
-                <w:lang w:val="ro-RO"/>
-              </w:rPr>
-              <w:t>și a atributelor</w:t>
+              <w:t>Descrierea entităților, atributelor și a constrângerilor</w:t>
             </w:r>
             <w:r>
               <w:rPr>
@@ -600,7 +582,7 @@
                 <w:noProof/>
                 <w:webHidden/>
               </w:rPr>
-              <w:instrText xml:space="preserve"> PAGEREF _Toc218338608 \h </w:instrText>
+              <w:instrText xml:space="preserve"> PAGEREF _Toc218453004 \h </w:instrText>
             </w:r>
             <w:r>
               <w:rPr>
@@ -645,7 +627,7 @@
               <w:szCs w:val="24"/>
             </w:rPr>
           </w:pPr>
-          <w:hyperlink w:anchor="_Toc218338609" w:history="1">
+          <w:hyperlink w:anchor="_Toc218453005" w:history="1">
             <w:r>
               <w:rPr>
                 <w:rStyle w:val="Hyperlink"/>
@@ -699,7 +681,7 @@
                 <w:noProof/>
                 <w:webHidden/>
               </w:rPr>
-              <w:instrText xml:space="preserve"> PAGEREF _Toc218338609 \h </w:instrText>
+              <w:instrText xml:space="preserve"> PAGEREF _Toc218453005 \h </w:instrText>
             </w:r>
             <w:r>
               <w:rPr>
@@ -744,7 +726,7 @@
               <w:szCs w:val="24"/>
             </w:rPr>
           </w:pPr>
-          <w:hyperlink w:anchor="_Toc218338610" w:history="1">
+          <w:hyperlink w:anchor="_Toc218453006" w:history="1">
             <w:r>
               <w:rPr>
                 <w:rStyle w:val="Hyperlink"/>
@@ -798,7 +780,7 @@
                 <w:noProof/>
                 <w:webHidden/>
               </w:rPr>
-              <w:instrText xml:space="preserve"> PAGEREF _Toc218338610 \h </w:instrText>
+              <w:instrText xml:space="preserve"> PAGEREF _Toc218453006 \h </w:instrText>
             </w:r>
             <w:r>
               <w:rPr>
@@ -843,7 +825,7 @@
               <w:szCs w:val="24"/>
             </w:rPr>
           </w:pPr>
-          <w:hyperlink w:anchor="_Toc218338611" w:history="1">
+          <w:hyperlink w:anchor="_Toc218453007" w:history="1">
             <w:r>
               <w:rPr>
                 <w:rStyle w:val="Hyperlink"/>
@@ -897,7 +879,7 @@
                 <w:noProof/>
                 <w:webHidden/>
               </w:rPr>
-              <w:instrText xml:space="preserve"> PAGEREF _Toc218338611 \h </w:instrText>
+              <w:instrText xml:space="preserve"> PAGEREF _Toc218453007 \h </w:instrText>
             </w:r>
             <w:r>
               <w:rPr>
@@ -942,7 +924,7 @@
               <w:szCs w:val="24"/>
             </w:rPr>
           </w:pPr>
-          <w:hyperlink w:anchor="_Toc218338612" w:history="1">
+          <w:hyperlink w:anchor="_Toc218453008" w:history="1">
             <w:r>
               <w:rPr>
                 <w:rStyle w:val="Hyperlink"/>
@@ -996,7 +978,7 @@
                 <w:noProof/>
                 <w:webHidden/>
               </w:rPr>
-              <w:instrText xml:space="preserve"> PAGEREF _Toc218338612 \h </w:instrText>
+              <w:instrText xml:space="preserve"> PAGEREF _Toc218453008 \h </w:instrText>
             </w:r>
             <w:r>
               <w:rPr>
@@ -1041,7 +1023,7 @@
               <w:szCs w:val="24"/>
             </w:rPr>
           </w:pPr>
-          <w:hyperlink w:anchor="_Toc218338613" w:history="1">
+          <w:hyperlink w:anchor="_Toc218453009" w:history="1">
             <w:r>
               <w:rPr>
                 <w:rStyle w:val="Hyperlink"/>
@@ -1095,7 +1077,7 @@
                 <w:noProof/>
                 <w:webHidden/>
               </w:rPr>
-              <w:instrText xml:space="preserve"> PAGEREF _Toc218338613 \h </w:instrText>
+              <w:instrText xml:space="preserve"> PAGEREF _Toc218453009 \h </w:instrText>
             </w:r>
             <w:r>
               <w:rPr>
@@ -1140,7 +1122,7 @@
               <w:szCs w:val="24"/>
             </w:rPr>
           </w:pPr>
-          <w:hyperlink w:anchor="_Toc218338614" w:history="1">
+          <w:hyperlink w:anchor="_Toc218453010" w:history="1">
             <w:r>
               <w:rPr>
                 <w:rStyle w:val="Hyperlink"/>
@@ -1194,7 +1176,7 @@
                 <w:noProof/>
                 <w:webHidden/>
               </w:rPr>
-              <w:instrText xml:space="preserve"> PAGEREF _Toc218338614 \h </w:instrText>
+              <w:instrText xml:space="preserve"> PAGEREF _Toc218453010 \h </w:instrText>
             </w:r>
             <w:r>
               <w:rPr>
@@ -1239,7 +1221,7 @@
               <w:szCs w:val="24"/>
             </w:rPr>
           </w:pPr>
-          <w:hyperlink w:anchor="_Toc218338615" w:history="1">
+          <w:hyperlink w:anchor="_Toc218453011" w:history="1">
             <w:r>
               <w:rPr>
                 <w:rStyle w:val="Hyperlink"/>
@@ -1293,7 +1275,7 @@
                 <w:noProof/>
                 <w:webHidden/>
               </w:rPr>
-              <w:instrText xml:space="preserve"> PAGEREF _Toc218338615 \h </w:instrText>
+              <w:instrText xml:space="preserve"> PAGEREF _Toc218453011 \h </w:instrText>
             </w:r>
             <w:r>
               <w:rPr>
@@ -1338,7 +1320,7 @@
               <w:szCs w:val="24"/>
             </w:rPr>
           </w:pPr>
-          <w:hyperlink w:anchor="_Toc218338616" w:history="1">
+          <w:hyperlink w:anchor="_Toc218453012" w:history="1">
             <w:r>
               <w:rPr>
                 <w:rStyle w:val="Hyperlink"/>
@@ -1392,7 +1374,7 @@
                 <w:noProof/>
                 <w:webHidden/>
               </w:rPr>
-              <w:instrText xml:space="preserve"> PAGEREF _Toc218338616 \h </w:instrText>
+              <w:instrText xml:space="preserve"> PAGEREF _Toc218453012 \h </w:instrText>
             </w:r>
             <w:r>
               <w:rPr>
@@ -1437,7 +1419,7 @@
               <w:szCs w:val="24"/>
             </w:rPr>
           </w:pPr>
-          <w:hyperlink w:anchor="_Toc218338617" w:history="1">
+          <w:hyperlink w:anchor="_Toc218453013" w:history="1">
             <w:r>
               <w:rPr>
                 <w:rStyle w:val="Hyperlink"/>
@@ -1470,7 +1452,7 @@
                 <w:noProof/>
                 <w:lang w:val="ro-RO"/>
               </w:rPr>
-              <w:t>NOTIFICARE</w:t>
+              <w:t>UTILIZATOR_GRUP</w:t>
             </w:r>
             <w:r>
               <w:rPr>
@@ -1491,7 +1473,7 @@
                 <w:noProof/>
                 <w:webHidden/>
               </w:rPr>
-              <w:instrText xml:space="preserve"> PAGEREF _Toc218338617 \h </w:instrText>
+              <w:instrText xml:space="preserve"> PAGEREF _Toc218453013 \h </w:instrText>
             </w:r>
             <w:r>
               <w:rPr>
@@ -1536,7 +1518,7 @@
               <w:szCs w:val="24"/>
             </w:rPr>
           </w:pPr>
-          <w:hyperlink w:anchor="_Toc218338618" w:history="1">
+          <w:hyperlink w:anchor="_Toc218453014" w:history="1">
             <w:r>
               <w:rPr>
                 <w:rStyle w:val="Hyperlink"/>
@@ -1569,7 +1551,7 @@
                 <w:noProof/>
                 <w:lang w:val="ro-RO"/>
               </w:rPr>
-              <w:t>UTILIZATOR_GRUP</w:t>
+              <w:t>UTILIZATOR_CONVERSATIE</w:t>
             </w:r>
             <w:r>
               <w:rPr>
@@ -1590,7 +1572,7 @@
                 <w:noProof/>
                 <w:webHidden/>
               </w:rPr>
-              <w:instrText xml:space="preserve"> PAGEREF _Toc218338618 \h </w:instrText>
+              <w:instrText xml:space="preserve"> PAGEREF _Toc218453014 \h </w:instrText>
             </w:r>
             <w:r>
               <w:rPr>
@@ -1611,105 +1593,6 @@
                 <w:webHidden/>
               </w:rPr>
               <w:t>7</w:t>
-            </w:r>
-            <w:r>
-              <w:rPr>
-                <w:noProof/>
-                <w:webHidden/>
-              </w:rPr>
-              <w:fldChar w:fldCharType="end"/>
-            </w:r>
-          </w:hyperlink>
-        </w:p>
-        <w:p>
-          <w:pPr>
-            <w:pStyle w:val="TOC3"/>
-            <w:tabs>
-              <w:tab w:val="left" w:pos="1200"/>
-              <w:tab w:val="right" w:leader="dot" w:pos="9010"/>
-            </w:tabs>
-            <w:rPr>
-              <w:rFonts w:eastAsiaTheme="minorEastAsia" w:cstheme="minorBidi"/>
-              <w:noProof/>
-              <w:sz w:val="24"/>
-              <w:szCs w:val="24"/>
-            </w:rPr>
-          </w:pPr>
-          <w:hyperlink w:anchor="_Toc218338619" w:history="1">
-            <w:r>
-              <w:rPr>
-                <w:rStyle w:val="Hyperlink"/>
-                <w:noProof/>
-                <w:lang w:val="ro-RO"/>
-              </w:rPr>
-              <w:t>11.</w:t>
-            </w:r>
-            <w:r>
-              <w:rPr>
-                <w:rFonts w:eastAsiaTheme="minorEastAsia" w:cstheme="minorBidi"/>
-                <w:noProof/>
-                <w:sz w:val="24"/>
-                <w:szCs w:val="24"/>
-              </w:rPr>
-              <w:tab/>
-            </w:r>
-            <w:r>
-              <w:rPr>
-                <w:rStyle w:val="Hyperlink"/>
-                <w:noProof/>
-                <w:lang w:val="ro-RO"/>
-              </w:rPr>
-              <w:t xml:space="preserve">Entitatea </w:t>
-            </w:r>
-            <w:r>
-              <w:rPr>
-                <w:rStyle w:val="Hyperlink"/>
-                <w:b/>
-                <w:noProof/>
-                <w:lang w:val="ro-RO"/>
-              </w:rPr>
-              <w:t>UTILIZATOR_CONVERSATIE</w:t>
-            </w:r>
-            <w:r>
-              <w:rPr>
-                <w:noProof/>
-                <w:webHidden/>
-              </w:rPr>
-              <w:tab/>
-            </w:r>
-            <w:r>
-              <w:rPr>
-                <w:noProof/>
-                <w:webHidden/>
-              </w:rPr>
-              <w:fldChar w:fldCharType="begin"/>
-            </w:r>
-            <w:r>
-              <w:rPr>
-                <w:noProof/>
-                <w:webHidden/>
-              </w:rPr>
-              <w:instrText xml:space="preserve"> PAGEREF _Toc218338619 \h </w:instrText>
-            </w:r>
-            <w:r>
-              <w:rPr>
-                <w:noProof/>
-                <w:webHidden/>
-              </w:rPr>
-            </w:r>
-            <w:r>
-              <w:rPr>
-                <w:noProof/>
-                <w:webHidden/>
-              </w:rPr>
-              <w:fldChar w:fldCharType="separate"/>
-            </w:r>
-            <w:r>
-              <w:rPr>
-                <w:noProof/>
-                <w:webHidden/>
-              </w:rPr>
-              <w:t>8</w:t>
             </w:r>
             <w:r>
               <w:rPr>
@@ -1735,7 +1618,7 @@
               <w:szCs w:val="24"/>
             </w:rPr>
           </w:pPr>
-          <w:hyperlink w:anchor="_Toc218338620" w:history="1">
+          <w:hyperlink w:anchor="_Toc218453015" w:history="1">
             <w:r>
               <w:rPr>
                 <w:rStyle w:val="Hyperlink"/>
@@ -1764,7 +1647,7 @@
                 <w:noProof/>
                 <w:webHidden/>
               </w:rPr>
-              <w:instrText xml:space="preserve"> PAGEREF _Toc218338620 \h </w:instrText>
+              <w:instrText xml:space="preserve"> PAGEREF _Toc218453015 \h </w:instrText>
             </w:r>
             <w:r>
               <w:rPr>
@@ -1784,7 +1667,7 @@
                 <w:noProof/>
                 <w:webHidden/>
               </w:rPr>
-              <w:t>9</w:t>
+              <w:t>8</w:t>
             </w:r>
             <w:r>
               <w:rPr>
@@ -1809,7 +1692,7 @@
               <w:szCs w:val="24"/>
             </w:rPr>
           </w:pPr>
-          <w:hyperlink w:anchor="_Toc218338621" w:history="1">
+          <w:hyperlink w:anchor="_Toc218453016" w:history="1">
             <w:r>
               <w:rPr>
                 <w:rStyle w:val="Hyperlink"/>
@@ -1854,7 +1737,7 @@
                 <w:noProof/>
                 <w:webHidden/>
               </w:rPr>
-              <w:instrText xml:space="preserve"> PAGEREF _Toc218338621 \h </w:instrText>
+              <w:instrText xml:space="preserve"> PAGEREF _Toc218453016 \h </w:instrText>
             </w:r>
             <w:r>
               <w:rPr>
@@ -1874,7 +1757,7 @@
                 <w:noProof/>
                 <w:webHidden/>
               </w:rPr>
-              <w:t>9</w:t>
+              <w:t>8</w:t>
             </w:r>
             <w:r>
               <w:rPr>
@@ -1899,7 +1782,7 @@
               <w:szCs w:val="24"/>
             </w:rPr>
           </w:pPr>
-          <w:hyperlink w:anchor="_Toc218338622" w:history="1">
+          <w:hyperlink w:anchor="_Toc218453017" w:history="1">
             <w:r>
               <w:rPr>
                 <w:rStyle w:val="Hyperlink"/>
@@ -1944,7 +1827,7 @@
                 <w:noProof/>
                 <w:webHidden/>
               </w:rPr>
-              <w:instrText xml:space="preserve"> PAGEREF _Toc218338622 \h </w:instrText>
+              <w:instrText xml:space="preserve"> PAGEREF _Toc218453017 \h </w:instrText>
             </w:r>
             <w:r>
               <w:rPr>
@@ -1964,7 +1847,7 @@
                 <w:noProof/>
                 <w:webHidden/>
               </w:rPr>
-              <w:t>9</w:t>
+              <w:t>8</w:t>
             </w:r>
             <w:r>
               <w:rPr>
@@ -1989,7 +1872,7 @@
               <w:szCs w:val="24"/>
             </w:rPr>
           </w:pPr>
-          <w:hyperlink w:anchor="_Toc218338623" w:history="1">
+          <w:hyperlink w:anchor="_Toc218453018" w:history="1">
             <w:r>
               <w:rPr>
                 <w:rStyle w:val="Hyperlink"/>
@@ -2034,7 +1917,7 @@
                 <w:noProof/>
                 <w:webHidden/>
               </w:rPr>
-              <w:instrText xml:space="preserve"> PAGEREF _Toc218338623 \h </w:instrText>
+              <w:instrText xml:space="preserve"> PAGEREF _Toc218453018 \h </w:instrText>
             </w:r>
             <w:r>
               <w:rPr>
@@ -2054,7 +1937,7 @@
                 <w:noProof/>
                 <w:webHidden/>
               </w:rPr>
-              <w:t>9</w:t>
+              <w:t>8</w:t>
             </w:r>
             <w:r>
               <w:rPr>
@@ -2079,7 +1962,7 @@
               <w:szCs w:val="24"/>
             </w:rPr>
           </w:pPr>
-          <w:hyperlink w:anchor="_Toc218338624" w:history="1">
+          <w:hyperlink w:anchor="_Toc218453019" w:history="1">
             <w:r>
               <w:rPr>
                 <w:rStyle w:val="Hyperlink"/>
@@ -2124,7 +2007,7 @@
                 <w:noProof/>
                 <w:webHidden/>
               </w:rPr>
-              <w:instrText xml:space="preserve"> PAGEREF _Toc218338624 \h </w:instrText>
+              <w:instrText xml:space="preserve"> PAGEREF _Toc218453019 \h </w:instrText>
             </w:r>
             <w:r>
               <w:rPr>
@@ -2144,7 +2027,7 @@
                 <w:noProof/>
                 <w:webHidden/>
               </w:rPr>
-              <w:t>9</w:t>
+              <w:t>8</w:t>
             </w:r>
             <w:r>
               <w:rPr>
@@ -2169,7 +2052,7 @@
               <w:szCs w:val="24"/>
             </w:rPr>
           </w:pPr>
-          <w:hyperlink w:anchor="_Toc218338625" w:history="1">
+          <w:hyperlink w:anchor="_Toc218453020" w:history="1">
             <w:r>
               <w:rPr>
                 <w:rStyle w:val="Hyperlink"/>
@@ -2214,7 +2097,7 @@
                 <w:noProof/>
                 <w:webHidden/>
               </w:rPr>
-              <w:instrText xml:space="preserve"> PAGEREF _Toc218338625 \h </w:instrText>
+              <w:instrText xml:space="preserve"> PAGEREF _Toc218453020 \h </w:instrText>
             </w:r>
             <w:r>
               <w:rPr>
@@ -2234,7 +2117,7 @@
                 <w:noProof/>
                 <w:webHidden/>
               </w:rPr>
-              <w:t>9</w:t>
+              <w:t>8</w:t>
             </w:r>
             <w:r>
               <w:rPr>
@@ -2259,7 +2142,7 @@
               <w:szCs w:val="24"/>
             </w:rPr>
           </w:pPr>
-          <w:hyperlink w:anchor="_Toc218338626" w:history="1">
+          <w:hyperlink w:anchor="_Toc218453021" w:history="1">
             <w:r>
               <w:rPr>
                 <w:rStyle w:val="Hyperlink"/>
@@ -2304,7 +2187,7 @@
                 <w:noProof/>
                 <w:webHidden/>
               </w:rPr>
-              <w:instrText xml:space="preserve"> PAGEREF _Toc218338626 \h </w:instrText>
+              <w:instrText xml:space="preserve"> PAGEREF _Toc218453021 \h </w:instrText>
             </w:r>
             <w:r>
               <w:rPr>
@@ -2324,7 +2207,7 @@
                 <w:noProof/>
                 <w:webHidden/>
               </w:rPr>
-              <w:t>9</w:t>
+              <w:t>8</w:t>
             </w:r>
             <w:r>
               <w:rPr>
@@ -2349,7 +2232,7 @@
               <w:szCs w:val="24"/>
             </w:rPr>
           </w:pPr>
-          <w:hyperlink w:anchor="_Toc218338627" w:history="1">
+          <w:hyperlink w:anchor="_Toc218453022" w:history="1">
             <w:r>
               <w:rPr>
                 <w:rStyle w:val="Hyperlink"/>
@@ -2394,7 +2277,7 @@
                 <w:noProof/>
                 <w:webHidden/>
               </w:rPr>
-              <w:instrText xml:space="preserve"> PAGEREF _Toc218338627 \h </w:instrText>
+              <w:instrText xml:space="preserve"> PAGEREF _Toc218453022 \h </w:instrText>
             </w:r>
             <w:r>
               <w:rPr>
@@ -2414,7 +2297,7 @@
                 <w:noProof/>
                 <w:webHidden/>
               </w:rPr>
-              <w:t>10</w:t>
+              <w:t>9</w:t>
             </w:r>
             <w:r>
               <w:rPr>
@@ -2439,7 +2322,7 @@
               <w:szCs w:val="24"/>
             </w:rPr>
           </w:pPr>
-          <w:hyperlink w:anchor="_Toc218338628" w:history="1">
+          <w:hyperlink w:anchor="_Toc218453023" w:history="1">
             <w:r>
               <w:rPr>
                 <w:rStyle w:val="Hyperlink"/>
@@ -2484,7 +2367,7 @@
                 <w:noProof/>
                 <w:webHidden/>
               </w:rPr>
-              <w:instrText xml:space="preserve"> PAGEREF _Toc218338628 \h </w:instrText>
+              <w:instrText xml:space="preserve"> PAGEREF _Toc218453023 \h </w:instrText>
             </w:r>
             <w:r>
               <w:rPr>
@@ -2504,7 +2387,7 @@
                 <w:noProof/>
                 <w:webHidden/>
               </w:rPr>
-              <w:t>10</w:t>
+              <w:t>9</w:t>
             </w:r>
             <w:r>
               <w:rPr>
@@ -2529,7 +2412,7 @@
               <w:szCs w:val="24"/>
             </w:rPr>
           </w:pPr>
-          <w:hyperlink w:anchor="_Toc218338629" w:history="1">
+          <w:hyperlink w:anchor="_Toc218453024" w:history="1">
             <w:r>
               <w:rPr>
                 <w:rStyle w:val="Hyperlink"/>
@@ -2574,7 +2457,7 @@
                 <w:noProof/>
                 <w:webHidden/>
               </w:rPr>
-              <w:instrText xml:space="preserve"> PAGEREF _Toc218338629 \h </w:instrText>
+              <w:instrText xml:space="preserve"> PAGEREF _Toc218453024 \h </w:instrText>
             </w:r>
             <w:r>
               <w:rPr>
@@ -2594,7 +2477,7 @@
                 <w:noProof/>
                 <w:webHidden/>
               </w:rPr>
-              <w:t>10</w:t>
+              <w:t>9</w:t>
             </w:r>
             <w:r>
               <w:rPr>
@@ -2619,7 +2502,7 @@
               <w:szCs w:val="24"/>
             </w:rPr>
           </w:pPr>
-          <w:hyperlink w:anchor="_Toc218338630" w:history="1">
+          <w:hyperlink w:anchor="_Toc218453025" w:history="1">
             <w:r>
               <w:rPr>
                 <w:rStyle w:val="Hyperlink"/>
@@ -2664,7 +2547,7 @@
                 <w:noProof/>
                 <w:webHidden/>
               </w:rPr>
-              <w:instrText xml:space="preserve"> PAGEREF _Toc218338630 \h </w:instrText>
+              <w:instrText xml:space="preserve"> PAGEREF _Toc218453025 \h </w:instrText>
             </w:r>
             <w:r>
               <w:rPr>
@@ -2684,7 +2567,7 @@
                 <w:noProof/>
                 <w:webHidden/>
               </w:rPr>
-              <w:t>10</w:t>
+              <w:t>9</w:t>
             </w:r>
             <w:r>
               <w:rPr>
@@ -2709,7 +2592,7 @@
               <w:szCs w:val="24"/>
             </w:rPr>
           </w:pPr>
-          <w:hyperlink w:anchor="_Toc218338631" w:history="1">
+          <w:hyperlink w:anchor="_Toc218453026" w:history="1">
             <w:r>
               <w:rPr>
                 <w:rStyle w:val="Hyperlink"/>
@@ -2754,7 +2637,7 @@
                 <w:noProof/>
                 <w:webHidden/>
               </w:rPr>
-              <w:instrText xml:space="preserve"> PAGEREF _Toc218338631 \h </w:instrText>
+              <w:instrText xml:space="preserve"> PAGEREF _Toc218453026 \h </w:instrText>
             </w:r>
             <w:r>
               <w:rPr>
@@ -2774,97 +2657,7 @@
                 <w:noProof/>
                 <w:webHidden/>
               </w:rPr>
-              <w:t>10</w:t>
-            </w:r>
-            <w:r>
-              <w:rPr>
-                <w:noProof/>
-                <w:webHidden/>
-              </w:rPr>
-              <w:fldChar w:fldCharType="end"/>
-            </w:r>
-          </w:hyperlink>
-        </w:p>
-        <w:p>
-          <w:pPr>
-            <w:pStyle w:val="TOC3"/>
-            <w:tabs>
-              <w:tab w:val="left" w:pos="1200"/>
-              <w:tab w:val="right" w:leader="dot" w:pos="9010"/>
-            </w:tabs>
-            <w:rPr>
-              <w:rFonts w:eastAsiaTheme="minorEastAsia" w:cstheme="minorBidi"/>
-              <w:noProof/>
-              <w:sz w:val="24"/>
-              <w:szCs w:val="24"/>
-            </w:rPr>
-          </w:pPr>
-          <w:hyperlink w:anchor="_Toc218338632" w:history="1">
-            <w:r>
-              <w:rPr>
-                <w:rStyle w:val="Hyperlink"/>
-                <w:noProof/>
-                <w:lang w:val="ro-RO"/>
-              </w:rPr>
-              <w:t>12.</w:t>
-            </w:r>
-            <w:r>
-              <w:rPr>
-                <w:rFonts w:eastAsiaTheme="minorEastAsia" w:cstheme="minorBidi"/>
-                <w:noProof/>
-                <w:sz w:val="24"/>
-                <w:szCs w:val="24"/>
-              </w:rPr>
-              <w:tab/>
-            </w:r>
-            <w:r>
-              <w:rPr>
-                <w:rStyle w:val="Hyperlink"/>
-                <w:noProof/>
-                <w:lang w:val="ro-RO"/>
-              </w:rPr>
-              <w:t>Relație UTILIZATOR-NOTIFICARE(1:M)</w:t>
-            </w:r>
-            <w:r>
-              <w:rPr>
-                <w:noProof/>
-                <w:webHidden/>
-              </w:rPr>
-              <w:tab/>
-            </w:r>
-            <w:r>
-              <w:rPr>
-                <w:noProof/>
-                <w:webHidden/>
-              </w:rPr>
-              <w:fldChar w:fldCharType="begin"/>
-            </w:r>
-            <w:r>
-              <w:rPr>
-                <w:noProof/>
-                <w:webHidden/>
-              </w:rPr>
-              <w:instrText xml:space="preserve"> PAGEREF _Toc218338632 \h </w:instrText>
-            </w:r>
-            <w:r>
-              <w:rPr>
-                <w:noProof/>
-                <w:webHidden/>
-              </w:rPr>
-            </w:r>
-            <w:r>
-              <w:rPr>
-                <w:noProof/>
-                <w:webHidden/>
-              </w:rPr>
-              <w:fldChar w:fldCharType="separate"/>
-            </w:r>
-            <w:r>
-              <w:rPr>
-                <w:noProof/>
-                <w:webHidden/>
-              </w:rPr>
-              <w:t>10</w:t>
+              <w:t>9</w:t>
             </w:r>
             <w:r>
               <w:rPr>
@@ -2887,7 +2680,7 @@
               <w:noProof/>
             </w:rPr>
           </w:pPr>
-          <w:hyperlink w:anchor="_Toc218338633" w:history="1">
+          <w:hyperlink w:anchor="_Toc218453027" w:history="1">
             <w:r>
               <w:rPr>
                 <w:rStyle w:val="Hyperlink"/>
@@ -2934,7 +2727,7 @@
                 <w:noProof/>
                 <w:webHidden/>
               </w:rPr>
-              <w:instrText xml:space="preserve"> PAGEREF _Toc218338633 \h </w:instrText>
+              <w:instrText xml:space="preserve"> PAGEREF _Toc218453027 \h </w:instrText>
             </w:r>
             <w:r>
               <w:rPr>
@@ -2954,7 +2747,7 @@
                 <w:noProof/>
                 <w:webHidden/>
               </w:rPr>
-              <w:t>11</w:t>
+              <w:t>10</w:t>
             </w:r>
             <w:r>
               <w:rPr>
@@ -2977,7 +2770,7 @@
               <w:noProof/>
             </w:rPr>
           </w:pPr>
-          <w:hyperlink w:anchor="_Toc218338634" w:history="1">
+          <w:hyperlink w:anchor="_Toc218453028" w:history="1">
             <w:r>
               <w:rPr>
                 <w:rStyle w:val="Hyperlink"/>
@@ -3024,7 +2817,7 @@
                 <w:noProof/>
                 <w:webHidden/>
               </w:rPr>
-              <w:instrText xml:space="preserve"> PAGEREF _Toc218338634 \h </w:instrText>
+              <w:instrText xml:space="preserve"> PAGEREF _Toc218453028 \h </w:instrText>
             </w:r>
             <w:r>
               <w:rPr>
@@ -3044,7 +2837,7 @@
                 <w:noProof/>
                 <w:webHidden/>
               </w:rPr>
-              <w:t>12</w:t>
+              <w:t>11</w:t>
             </w:r>
             <w:r>
               <w:rPr>
@@ -3124,7 +2917,7 @@
           <w:lang w:val="ro-RO"/>
         </w:rPr>
       </w:pPr>
-      <w:bookmarkStart w:id="0" w:name="_Toc218338606"/>
+      <w:bookmarkStart w:id="0" w:name="_Toc218453002"/>
       <w:r>
         <w:rPr>
           <w:rFonts w:cs="Times New Roman"/>
@@ -3151,7 +2944,7 @@
           <w:lang w:val="ro-RO"/>
         </w:rPr>
       </w:pPr>
-      <w:bookmarkStart w:id="1" w:name="_Toc218338607"/>
+      <w:bookmarkStart w:id="1" w:name="_Toc218453003"/>
       <w:r>
         <w:rPr>
           <w:rFonts w:cs="Times New Roman"/>
@@ -3255,7 +3048,7 @@
           <w:lang w:val="ro-RO"/>
         </w:rPr>
       </w:pPr>
-      <w:bookmarkStart w:id="2" w:name="_Toc218338608"/>
+      <w:bookmarkStart w:id="2" w:name="_Toc218453004"/>
       <w:r>
         <w:rPr>
           <w:rFonts w:cs="Times New Roman"/>
@@ -3280,7 +3073,6 @@
         </w:rPr>
         <w:t xml:space="preserve"> atributelor</w:t>
       </w:r>
-      <w:bookmarkEnd w:id="2"/>
       <w:r>
         <w:rPr>
           <w:rFonts w:cs="Times New Roman"/>
@@ -3289,8 +3081,7 @@
         </w:rPr>
         <w:t xml:space="preserve"> și a constrângerilor</w:t>
       </w:r>
-      <w:bookmarkStart w:id="3" w:name="_GoBack"/>
-      <w:bookmarkEnd w:id="3"/>
+      <w:bookmarkEnd w:id="2"/>
     </w:p>
     <w:p>
       <w:pPr>
@@ -3310,7 +3101,7 @@
           <w:lang w:val="ro-RO"/>
         </w:rPr>
       </w:pPr>
-      <w:bookmarkStart w:id="4" w:name="_Toc218338609"/>
+      <w:bookmarkStart w:id="3" w:name="_Toc218453005"/>
       <w:r>
         <w:rPr>
           <w:lang w:val="ro-RO"/>
@@ -3324,7 +3115,7 @@
         </w:rPr>
         <w:t>UTILIZATOR</w:t>
       </w:r>
-      <w:bookmarkEnd w:id="4"/>
+      <w:bookmarkEnd w:id="3"/>
     </w:p>
     <w:p>
       <w:pPr>
@@ -3643,6 +3434,7 @@
           <w:lang w:val="ro-RO"/>
         </w:rPr>
       </w:pPr>
+      <w:proofErr w:type="spellStart"/>
       <w:r>
         <w:rPr>
           <w:b/>
@@ -3650,6 +3442,7 @@
         </w:rPr>
         <w:t>cont_privat</w:t>
       </w:r>
+      <w:proofErr w:type="spellEnd"/>
       <w:r>
         <w:rPr>
           <w:b/>
@@ -3667,13 +3460,25 @@
         <w:rPr>
           <w:lang w:val="ro-RO"/>
         </w:rPr>
-        <w:t>BOOL</w:t>
-      </w:r>
-      <w:r>
-        <w:rPr>
-          <w:lang w:val="ro-RO"/>
-        </w:rPr>
-        <w:t>): opțiunea de a avea cont public sau privat</w:t>
+        <w:t>NUMBER(1</w:t>
+      </w:r>
+      <w:r>
+        <w:rPr>
+          <w:lang w:val="ro-RO"/>
+        </w:rPr>
+        <w:t>)</w:t>
+      </w:r>
+      <w:r>
+        <w:rPr>
+          <w:lang w:val="ro-RO"/>
+        </w:rPr>
+        <w:t>)</w:t>
+      </w:r>
+      <w:r>
+        <w:rPr>
+          <w:lang w:val="ro-RO"/>
+        </w:rPr>
+        <w:t>: opțiunea de a avea cont public sau privat</w:t>
       </w:r>
       <w:r>
         <w:rPr>
@@ -3882,7 +3687,13 @@
         <w:rPr>
           <w:lang w:val="ro-RO"/>
         </w:rPr>
-        <w:t>cont_privat trebuie să fie True sau False.</w:t>
+        <w:t xml:space="preserve">cont_privat trebuie să fie </w:t>
+      </w:r>
+      <w:r>
+        <w:rPr>
+          <w:lang w:val="ro-RO"/>
+        </w:rPr>
+        <w:t>1 sau 0.</w:t>
       </w:r>
     </w:p>
     <w:p>
@@ -3981,7 +3792,7 @@
           <w:lang w:val="ro-RO"/>
         </w:rPr>
       </w:pPr>
-      <w:bookmarkStart w:id="5" w:name="_Toc218338610"/>
+      <w:bookmarkStart w:id="4" w:name="_Toc218453006"/>
       <w:r>
         <w:rPr>
           <w:lang w:val="ro-RO"/>
@@ -3996,7 +3807,7 @@
         </w:rPr>
         <w:t>POSTARE</w:t>
       </w:r>
-      <w:bookmarkEnd w:id="5"/>
+      <w:bookmarkEnd w:id="4"/>
     </w:p>
     <w:p>
       <w:pPr>
@@ -4626,7 +4437,7 @@
           <w:lang w:val="ro-RO"/>
         </w:rPr>
       </w:pPr>
-      <w:bookmarkStart w:id="6" w:name="_Toc218338611"/>
+      <w:bookmarkStart w:id="5" w:name="_Toc218453007"/>
       <w:r>
         <w:rPr>
           <w:lang w:val="ro-RO"/>
@@ -4640,7 +4451,7 @@
         </w:rPr>
         <w:t>COMENTARIU</w:t>
       </w:r>
-      <w:bookmarkEnd w:id="6"/>
+      <w:bookmarkEnd w:id="5"/>
     </w:p>
     <w:p>
       <w:pPr>
@@ -5026,7 +4837,7 @@
           <w:lang w:val="ro-RO"/>
         </w:rPr>
       </w:pPr>
-      <w:bookmarkStart w:id="7" w:name="_Toc218338612"/>
+      <w:bookmarkStart w:id="6" w:name="_Toc218453008"/>
       <w:r>
         <w:rPr>
           <w:lang w:val="ro-RO"/>
@@ -5041,7 +4852,7 @@
         </w:rPr>
         <w:t>REACTIE</w:t>
       </w:r>
-      <w:bookmarkEnd w:id="7"/>
+      <w:bookmarkEnd w:id="6"/>
     </w:p>
     <w:p>
       <w:pPr>
@@ -5227,6 +5038,33 @@
     </w:p>
     <w:p>
       <w:pPr>
+        <w:pStyle w:val="ListParagraph"/>
+        <w:numPr>
+          <w:ilvl w:val="0"/>
+          <w:numId w:val="20"/>
+        </w:numPr>
+        <w:rPr>
+          <w:lang w:val="ro-RO"/>
+        </w:rPr>
+      </w:pPr>
+      <w:proofErr w:type="spellStart"/>
+      <w:r>
+        <w:rPr>
+          <w:b/>
+          <w:lang w:val="ro-RO"/>
+        </w:rPr>
+        <w:t>data_trimiterii</w:t>
+      </w:r>
+      <w:proofErr w:type="spellEnd"/>
+      <w:r>
+        <w:rPr>
+          <w:lang w:val="ro-RO"/>
+        </w:rPr>
+        <w:t xml:space="preserve"> (DATE): data la care a fost lăsată reacția.</w:t>
+      </w:r>
+    </w:p>
+    <w:p>
+      <w:pPr>
         <w:rPr>
           <w:lang w:val="ro-RO"/>
         </w:rPr>
@@ -5349,6 +5187,32 @@
     </w:p>
     <w:p>
       <w:pPr>
+        <w:pStyle w:val="ListParagraph"/>
+        <w:numPr>
+          <w:ilvl w:val="0"/>
+          <w:numId w:val="34"/>
+        </w:numPr>
+        <w:rPr>
+          <w:lang w:val="ro-RO"/>
+        </w:rPr>
+      </w:pPr>
+      <w:proofErr w:type="spellStart"/>
+      <w:r>
+        <w:rPr>
+          <w:lang w:val="ro-RO"/>
+        </w:rPr>
+        <w:t>data_trimiterii</w:t>
+      </w:r>
+      <w:proofErr w:type="spellEnd"/>
+      <w:r>
+        <w:rPr>
+          <w:lang w:val="ro-RO"/>
+        </w:rPr>
+        <w:t xml:space="preserve"> trebuie sa fie de tip dată.</w:t>
+      </w:r>
+    </w:p>
+    <w:p>
+      <w:pPr>
         <w:rPr>
           <w:lang w:val="ro-RO"/>
         </w:rPr>
@@ -5372,7 +5236,7 @@
           <w:lang w:val="ro-RO"/>
         </w:rPr>
       </w:pPr>
-      <w:bookmarkStart w:id="8" w:name="_Toc218338613"/>
+      <w:bookmarkStart w:id="7" w:name="_Toc218453009"/>
       <w:r>
         <w:rPr>
           <w:lang w:val="ro-RO"/>
@@ -5386,7 +5250,7 @@
         </w:rPr>
         <w:t>GRUP</w:t>
       </w:r>
-      <w:bookmarkEnd w:id="8"/>
+      <w:bookmarkEnd w:id="7"/>
     </w:p>
     <w:p>
       <w:pPr>
@@ -5695,7 +5559,7 @@
           <w:lang w:val="ro-RO"/>
         </w:rPr>
       </w:pPr>
-      <w:bookmarkStart w:id="9" w:name="_Toc218338614"/>
+      <w:bookmarkStart w:id="8" w:name="_Toc218453010"/>
       <w:r>
         <w:rPr>
           <w:lang w:val="ro-RO"/>
@@ -5709,7 +5573,7 @@
         </w:rPr>
         <w:t>CONVERSATIE</w:t>
       </w:r>
-      <w:bookmarkEnd w:id="9"/>
+      <w:bookmarkEnd w:id="8"/>
     </w:p>
     <w:p>
       <w:pPr>
@@ -5894,7 +5758,6 @@
         <w:rPr>
           <w:lang w:val="ro-RO"/>
         </w:rPr>
-        <w:lastRenderedPageBreak/>
         <w:t>Constrângeri:</w:t>
       </w:r>
     </w:p>
@@ -5993,7 +5856,7 @@
           <w:lang w:val="ro-RO"/>
         </w:rPr>
       </w:pPr>
-      <w:bookmarkStart w:id="10" w:name="_Toc218338615"/>
+      <w:bookmarkStart w:id="9" w:name="_Toc218453011"/>
       <w:r>
         <w:rPr>
           <w:lang w:val="ro-RO"/>
@@ -6007,7 +5870,7 @@
         </w:rPr>
         <w:t>MESAJ</w:t>
       </w:r>
-      <w:bookmarkEnd w:id="10"/>
+      <w:bookmarkEnd w:id="9"/>
     </w:p>
     <w:p>
       <w:pPr>
@@ -6409,7 +6272,7 @@
           <w:lang w:val="ro-RO"/>
         </w:rPr>
       </w:pPr>
-      <w:bookmarkStart w:id="11" w:name="_Toc218338616"/>
+      <w:bookmarkStart w:id="10" w:name="_Toc218453012"/>
       <w:r>
         <w:rPr>
           <w:lang w:val="ro-RO"/>
@@ -6430,7 +6293,7 @@
         </w:rPr>
         <w:t>E</w:t>
       </w:r>
-      <w:bookmarkEnd w:id="11"/>
+      <w:bookmarkEnd w:id="10"/>
     </w:p>
     <w:p>
       <w:pPr>
@@ -6770,6 +6633,7 @@
         <w:rPr>
           <w:lang w:val="ro-RO"/>
         </w:rPr>
+        <w:lastRenderedPageBreak/>
         <w:t>id_</w:t>
       </w:r>
       <w:r>
@@ -6845,7 +6709,6 @@
         <w:rPr>
           <w:lang w:val="ro-RO"/>
         </w:rPr>
-        <w:lastRenderedPageBreak/>
         <w:t>status trebuie să ia o valoare din ”ASTEPTARE” ,”ACCEPTAT” sau ”RESPINS”</w:t>
       </w:r>
     </w:p>
@@ -6876,7 +6739,13 @@
     </w:p>
     <w:p>
       <w:pPr>
-        <w:ind w:left="360"/>
+        <w:rPr>
+          <w:lang w:val="ro-RO"/>
+        </w:rPr>
+      </w:pPr>
+    </w:p>
+    <w:p>
+      <w:pPr>
         <w:rPr>
           <w:lang w:val="ro-RO"/>
         </w:rPr>
@@ -6893,7 +6762,7 @@
           <w:lang w:val="ro-RO"/>
         </w:rPr>
       </w:pPr>
-      <w:bookmarkStart w:id="12" w:name="_Toc218338617"/>
+      <w:bookmarkStart w:id="11" w:name="_Toc218453013"/>
       <w:r>
         <w:rPr>
           <w:lang w:val="ro-RO"/>
@@ -6905,40 +6774,55 @@
           <w:b/>
           <w:lang w:val="ro-RO"/>
         </w:rPr>
-        <w:t>NOTIFICARE</w:t>
-      </w:r>
-      <w:bookmarkEnd w:id="12"/>
-    </w:p>
-    <w:p>
-      <w:pPr>
-        <w:rPr>
-          <w:lang w:val="ro-RO"/>
-        </w:rPr>
-      </w:pPr>
-    </w:p>
-    <w:p>
-      <w:pPr>
-        <w:rPr>
-          <w:lang w:val="ro-RO"/>
-        </w:rPr>
-      </w:pPr>
-      <w:r>
-        <w:rPr>
-          <w:lang w:val="ro-RO"/>
-        </w:rPr>
-        <w:t>Mesaje automate de aplicație destinate unui utilizator (</w:t>
-      </w:r>
-      <w:r>
-        <w:rPr>
-          <w:lang w:val="ro-RO"/>
-        </w:rPr>
-        <w:t>apreciere</w:t>
-      </w:r>
-      <w:r>
-        <w:rPr>
-          <w:lang w:val="ro-RO"/>
-        </w:rPr>
-        <w:t>, comentariu, cerere de prietenie).</w:t>
+        <w:t>UTILIZATOR</w:t>
+      </w:r>
+      <w:r>
+        <w:rPr>
+          <w:b/>
+          <w:lang w:val="ro-RO"/>
+        </w:rPr>
+        <w:t>_GRUP</w:t>
+      </w:r>
+      <w:bookmarkEnd w:id="11"/>
+    </w:p>
+    <w:p>
+      <w:pPr>
+        <w:rPr>
+          <w:lang w:val="ro-RO"/>
+        </w:rPr>
+      </w:pPr>
+    </w:p>
+    <w:p>
+      <w:pPr>
+        <w:rPr>
+          <w:lang w:val="ro-RO"/>
+        </w:rPr>
+      </w:pPr>
+      <w:r>
+        <w:rPr>
+          <w:lang w:val="ro-RO"/>
+        </w:rPr>
+        <w:t>Tabel asociativ</w:t>
+      </w:r>
+      <w:r>
+        <w:rPr>
+          <w:lang w:val="ro-RO"/>
+        </w:rPr>
+        <w:t xml:space="preserve"> care face legătura dintre utilizatorii și grupurile din care fac parte, permițând relația </w:t>
+      </w:r>
+      <w:proofErr w:type="spellStart"/>
+      <w:r>
+        <w:rPr>
+          <w:lang w:val="ro-RO"/>
+        </w:rPr>
+        <w:t>many-to-many</w:t>
+      </w:r>
+      <w:proofErr w:type="spellEnd"/>
+      <w:r>
+        <w:rPr>
+          <w:lang w:val="ro-RO"/>
+        </w:rPr>
+        <w:t>.</w:t>
       </w:r>
     </w:p>
     <w:p>
@@ -6966,26 +6850,53 @@
         <w:pStyle w:val="ListParagraph"/>
         <w:numPr>
           <w:ilvl w:val="0"/>
-          <w:numId w:val="25"/>
+          <w:numId w:val="28"/>
         </w:numPr>
         <w:rPr>
           <w:lang w:val="ro-RO"/>
         </w:rPr>
       </w:pPr>
-      <w:proofErr w:type="spellStart"/>
-      <w:r>
-        <w:rPr>
-          <w:b/>
-          <w:lang w:val="ro-RO"/>
-        </w:rPr>
-        <w:t>id_notificare</w:t>
-      </w:r>
-      <w:proofErr w:type="spellEnd"/>
-      <w:r>
-        <w:rPr>
-          <w:lang w:val="ro-RO"/>
-        </w:rPr>
-        <w:t xml:space="preserve"> (INT, PK): cheia primară a tabelului NOTIFICARE</w:t>
+      <w:r>
+        <w:rPr>
+          <w:lang w:val="ro-RO"/>
+        </w:rPr>
+        <w:t>id_utilizator</w:t>
+      </w:r>
+      <w:r>
+        <w:rPr>
+          <w:lang w:val="ro-RO"/>
+        </w:rPr>
+        <w:t xml:space="preserve"> </w:t>
+      </w:r>
+      <w:r>
+        <w:rPr>
+          <w:lang w:val="ro-RO"/>
+        </w:rPr>
+        <w:t xml:space="preserve">(INT, </w:t>
+      </w:r>
+      <w:r>
+        <w:rPr>
+          <w:lang w:val="ro-RO"/>
+        </w:rPr>
+        <w:t>PK,</w:t>
+      </w:r>
+      <w:r>
+        <w:rPr>
+          <w:lang w:val="ro-RO"/>
+        </w:rPr>
+        <w:t>FK)</w:t>
+      </w:r>
+      <w:r>
+        <w:rPr>
+          <w:lang w:val="ro-RO"/>
+        </w:rPr>
+        <w:t>:</w:t>
+      </w:r>
+      <w:r>
+        <w:rPr>
+          <w:lang w:val="ro-RO"/>
+        </w:rPr>
+        <w:t xml:space="preserve"> cheia primară compusă a tabelului și cheie externă către utilizatorul care este membru</w:t>
       </w:r>
       <w:r>
         <w:rPr>
@@ -6999,7 +6910,7 @@
         <w:pStyle w:val="ListParagraph"/>
         <w:numPr>
           <w:ilvl w:val="0"/>
-          <w:numId w:val="26"/>
+          <w:numId w:val="28"/>
         </w:numPr>
         <w:rPr>
           <w:lang w:val="ro-RO"/>
@@ -7007,22 +6918,39 @@
       </w:pPr>
       <w:r>
         <w:rPr>
-          <w:b/>
-          <w:lang w:val="ro-RO"/>
-        </w:rPr>
-        <w:t>id_utilizator</w:t>
-      </w:r>
-      <w:r>
-        <w:rPr>
-          <w:lang w:val="ro-RO"/>
-        </w:rPr>
-        <w:t xml:space="preserve"> (INT, FK)</w:t>
-      </w:r>
-      <w:r>
-        <w:rPr>
-          <w:lang w:val="ro-RO"/>
-        </w:rPr>
-        <w:t>: cheie externă către utilizatorul care primește notificarea.</w:t>
+          <w:lang w:val="ro-RO"/>
+        </w:rPr>
+        <w:t>id_grup</w:t>
+      </w:r>
+      <w:r>
+        <w:rPr>
+          <w:lang w:val="ro-RO"/>
+        </w:rPr>
+        <w:t xml:space="preserve"> (INT, </w:t>
+      </w:r>
+      <w:r>
+        <w:rPr>
+          <w:lang w:val="ro-RO"/>
+        </w:rPr>
+        <w:t xml:space="preserve">PK, </w:t>
+      </w:r>
+      <w:r>
+        <w:rPr>
+          <w:lang w:val="ro-RO"/>
+        </w:rPr>
+        <w:t>FK)</w:t>
+      </w:r>
+      <w:r>
+        <w:rPr>
+          <w:lang w:val="ro-RO"/>
+        </w:rPr>
+        <w:t>: cheia primară compusă a tabelului și cheie externă către grupul din care face parte utilizatorul</w:t>
+      </w:r>
+      <w:r>
+        <w:rPr>
+          <w:lang w:val="ro-RO"/>
+        </w:rPr>
+        <w:t>.</w:t>
       </w:r>
     </w:p>
     <w:p>
@@ -7030,32 +6958,49 @@
         <w:pStyle w:val="ListParagraph"/>
         <w:numPr>
           <w:ilvl w:val="0"/>
-          <w:numId w:val="25"/>
+          <w:numId w:val="28"/>
         </w:numPr>
         <w:rPr>
           <w:lang w:val="ro-RO"/>
         </w:rPr>
       </w:pPr>
+      <w:r>
+        <w:rPr>
+          <w:lang w:val="ro-RO"/>
+        </w:rPr>
+        <w:t>rol</w:t>
+      </w:r>
+      <w:r>
+        <w:rPr>
+          <w:lang w:val="ro-RO"/>
+        </w:rPr>
+        <w:t xml:space="preserve"> (VARCHAR2(</w:t>
+      </w:r>
+      <w:r>
+        <w:rPr>
+          <w:lang w:val="ro-RO"/>
+        </w:rPr>
+        <w:t>8</w:t>
+      </w:r>
+      <w:r>
+        <w:rPr>
+          <w:lang w:val="ro-RO"/>
+        </w:rPr>
+        <w:t xml:space="preserve">)): rolul utilizatorului în cadrul grupului (membru sau </w:t>
+      </w:r>
       <w:proofErr w:type="spellStart"/>
       <w:r>
         <w:rPr>
-          <w:b/>
-          <w:lang w:val="ro-RO"/>
-        </w:rPr>
-        <w:t>tip_notificare</w:t>
+          <w:lang w:val="ro-RO"/>
+        </w:rPr>
+        <w:t>admin</w:t>
       </w:r>
       <w:proofErr w:type="spellEnd"/>
       <w:r>
         <w:rPr>
           <w:lang w:val="ro-RO"/>
         </w:rPr>
-        <w:t xml:space="preserve"> (VARCHAR2(</w:t>
-      </w:r>
-      <w:r>
-        <w:rPr>
-          <w:lang w:val="ro-RO"/>
-        </w:rPr>
-        <w:t>16): tipul de notificare primit</w:t>
+        <w:t>)</w:t>
       </w:r>
       <w:r>
         <w:rPr>
@@ -7075,13 +7020,14 @@
           <w:lang w:val="ro-RO"/>
         </w:rPr>
       </w:pPr>
-      <w:r>
-        <w:rPr>
-          <w:b/>
-          <w:lang w:val="ro-RO"/>
-        </w:rPr>
-        <w:t>data_trimiterii</w:t>
-      </w:r>
+      <w:proofErr w:type="spellStart"/>
+      <w:r>
+        <w:rPr>
+          <w:lang w:val="ro-RO"/>
+        </w:rPr>
+        <w:t>data_aderarii</w:t>
+      </w:r>
+      <w:proofErr w:type="spellEnd"/>
       <w:r>
         <w:rPr>
           <w:lang w:val="ro-RO"/>
@@ -7092,7 +7038,7 @@
         <w:rPr>
           <w:lang w:val="ro-RO"/>
         </w:rPr>
-        <w:t>: data când a fost trimisă notificarea</w:t>
+        <w:t>: data aderării utilizatorului în grup.</w:t>
       </w:r>
     </w:p>
     <w:p>
@@ -7113,32 +7059,6 @@
           <w:lang w:val="ro-RO"/>
         </w:rPr>
         <w:t>Constrângeri:</w:t>
-      </w:r>
-    </w:p>
-    <w:p>
-      <w:pPr>
-        <w:pStyle w:val="ListParagraph"/>
-        <w:numPr>
-          <w:ilvl w:val="0"/>
-          <w:numId w:val="34"/>
-        </w:numPr>
-        <w:rPr>
-          <w:lang w:val="ro-RO"/>
-        </w:rPr>
-      </w:pPr>
-      <w:proofErr w:type="spellStart"/>
-      <w:r>
-        <w:rPr>
-          <w:lang w:val="ro-RO"/>
-        </w:rPr>
-        <w:t>id_notificare</w:t>
-      </w:r>
-      <w:proofErr w:type="spellEnd"/>
-      <w:r>
-        <w:rPr>
-          <w:lang w:val="ro-RO"/>
-        </w:rPr>
-        <w:t xml:space="preserve"> este cheia primară și trebuie să fie unică pentru fiecare înregistrare din tabel.</w:t>
       </w:r>
     </w:p>
     <w:p>
@@ -7156,7 +7076,7 @@
         <w:rPr>
           <w:lang w:val="ro-RO"/>
         </w:rPr>
-        <w:t>id_utilizator este cheia străină către tabela UTILIZATOR și trebuie să indice către un utilizator existent.</w:t>
+        <w:t>id_utilizator și id_grup formează împreuna cheia primară compusă</w:t>
       </w:r>
     </w:p>
     <w:p>
@@ -7174,45 +7094,7 @@
         <w:rPr>
           <w:lang w:val="ro-RO"/>
         </w:rPr>
-        <w:t xml:space="preserve">tip </w:t>
-      </w:r>
-      <w:proofErr w:type="spellStart"/>
-      <w:r>
-        <w:rPr>
-          <w:lang w:val="ro-RO"/>
-        </w:rPr>
-        <w:t>notficare</w:t>
-      </w:r>
-      <w:proofErr w:type="spellEnd"/>
-      <w:r>
-        <w:rPr>
-          <w:lang w:val="ro-RO"/>
-        </w:rPr>
-        <w:t xml:space="preserve"> trebuie să ia o valoare din ”APRECIERE”,</w:t>
-      </w:r>
-      <w:r>
-        <w:rPr>
-          <w:lang w:val="ro-RO"/>
-        </w:rPr>
-        <w:t xml:space="preserve"> </w:t>
-      </w:r>
-      <w:r>
-        <w:rPr>
-          <w:lang w:val="ro-RO"/>
-        </w:rPr>
-        <w:t>”COMENTARIU”</w:t>
-      </w:r>
-      <w:r>
-        <w:rPr>
-          <w:lang w:val="ro-RO"/>
-        </w:rPr>
-        <w:t xml:space="preserve"> sau </w:t>
-      </w:r>
-      <w:r>
-        <w:rPr>
-          <w:lang w:val="ro-RO"/>
-        </w:rPr>
-        <w:t>”PRIETENIE”</w:t>
+        <w:t>id_utilizator este cheia străină către tabela UTILIZATOR și trebuie să indice către un utilizator existent.</w:t>
       </w:r>
     </w:p>
     <w:p>
@@ -7230,18 +7112,56 @@
         <w:rPr>
           <w:lang w:val="ro-RO"/>
         </w:rPr>
-        <w:t>data_trimiterii trebuie să fie de tip dată.</w:t>
-      </w:r>
-    </w:p>
-    <w:p>
-      <w:pPr>
-        <w:rPr>
-          <w:lang w:val="ro-RO"/>
-        </w:rPr>
-      </w:pPr>
-    </w:p>
-    <w:p>
-      <w:pPr>
+        <w:t>id_grup este cheia străină către tabela GRUP și trebuie să indice către un grup existent.</w:t>
+      </w:r>
+    </w:p>
+    <w:p>
+      <w:pPr>
+        <w:pStyle w:val="ListParagraph"/>
+        <w:numPr>
+          <w:ilvl w:val="0"/>
+          <w:numId w:val="24"/>
+        </w:numPr>
+        <w:rPr>
+          <w:lang w:val="ro-RO"/>
+        </w:rPr>
+      </w:pPr>
+      <w:r>
+        <w:rPr>
+          <w:lang w:val="ro-RO"/>
+        </w:rPr>
+        <w:t>rol trebuie să ia o valoare dintre ”MEMBRU” sau ”ADMIN”</w:t>
+      </w:r>
+    </w:p>
+    <w:p>
+      <w:pPr>
+        <w:pStyle w:val="ListParagraph"/>
+        <w:numPr>
+          <w:ilvl w:val="0"/>
+          <w:numId w:val="24"/>
+        </w:numPr>
+        <w:rPr>
+          <w:lang w:val="ro-RO"/>
+        </w:rPr>
+      </w:pPr>
+      <w:proofErr w:type="spellStart"/>
+      <w:r>
+        <w:rPr>
+          <w:lang w:val="ro-RO"/>
+        </w:rPr>
+        <w:t>data_aderarii</w:t>
+      </w:r>
+      <w:proofErr w:type="spellEnd"/>
+      <w:r>
+        <w:rPr>
+          <w:lang w:val="ro-RO"/>
+        </w:rPr>
+        <w:t xml:space="preserve"> trebuie să fie de tip dată.</w:t>
+      </w:r>
+    </w:p>
+    <w:p>
+      <w:pPr>
+        <w:pStyle w:val="ListParagraph"/>
         <w:rPr>
           <w:lang w:val="ro-RO"/>
         </w:rPr>
@@ -7255,10 +7175,11 @@
           <w:numId w:val="14"/>
         </w:numPr>
         <w:rPr>
-          <w:lang w:val="ro-RO"/>
-        </w:rPr>
-      </w:pPr>
-      <w:bookmarkStart w:id="13" w:name="_Toc218338618"/>
+          <w:b/>
+          <w:lang w:val="ro-RO"/>
+        </w:rPr>
+      </w:pPr>
+      <w:bookmarkStart w:id="12" w:name="_Toc218453014"/>
       <w:r>
         <w:rPr>
           <w:lang w:val="ro-RO"/>
@@ -7270,41 +7191,28 @@
           <w:b/>
           <w:lang w:val="ro-RO"/>
         </w:rPr>
-        <w:t>UTILIZATOR</w:t>
-      </w:r>
-      <w:r>
-        <w:rPr>
-          <w:b/>
-          <w:lang w:val="ro-RO"/>
-        </w:rPr>
-        <w:t>_GRUP</w:t>
-      </w:r>
-      <w:bookmarkEnd w:id="13"/>
-    </w:p>
-    <w:p>
-      <w:pPr>
-        <w:rPr>
-          <w:lang w:val="ro-RO"/>
-        </w:rPr>
-      </w:pPr>
-    </w:p>
-    <w:p>
-      <w:pPr>
-        <w:rPr>
-          <w:lang w:val="ro-RO"/>
-        </w:rPr>
-      </w:pPr>
-      <w:r>
-        <w:rPr>
-          <w:lang w:val="ro-RO"/>
-        </w:rPr>
-        <w:t>Tabel asociativ</w:t>
-      </w:r>
-      <w:r>
-        <w:rPr>
-          <w:lang w:val="ro-RO"/>
-        </w:rPr>
-        <w:t xml:space="preserve"> care face legătura dintre utilizatorii și grupurile din care fac parte, permițând relația </w:t>
+        <w:t>UTILIZATOR_CONVERSATIE</w:t>
+      </w:r>
+      <w:bookmarkEnd w:id="12"/>
+    </w:p>
+    <w:p>
+      <w:pPr>
+        <w:rPr>
+          <w:lang w:val="ro-RO"/>
+        </w:rPr>
+      </w:pPr>
+    </w:p>
+    <w:p>
+      <w:pPr>
+        <w:rPr>
+          <w:lang w:val="ro-RO"/>
+        </w:rPr>
+      </w:pPr>
+      <w:r>
+        <w:rPr>
+          <w:lang w:val="ro-RO"/>
+        </w:rPr>
+        <w:t xml:space="preserve">Tabel asociativ care face legătura dintre utilizatorii și conversațiile la care participă, permițând relația </w:t>
       </w:r>
       <w:proofErr w:type="spellStart"/>
       <w:r>
@@ -7346,7 +7254,7 @@
         <w:pStyle w:val="ListParagraph"/>
         <w:numPr>
           <w:ilvl w:val="0"/>
-          <w:numId w:val="28"/>
+          <w:numId w:val="29"/>
         </w:numPr>
         <w:rPr>
           <w:lang w:val="ro-RO"/>
@@ -7356,49 +7264,7 @@
         <w:rPr>
           <w:lang w:val="ro-RO"/>
         </w:rPr>
-        <w:t>id_utilizator</w:t>
-      </w:r>
-      <w:r>
-        <w:rPr>
-          <w:lang w:val="ro-RO"/>
-        </w:rPr>
-        <w:t xml:space="preserve"> </w:t>
-      </w:r>
-      <w:r>
-        <w:rPr>
-          <w:lang w:val="ro-RO"/>
-        </w:rPr>
-        <w:t xml:space="preserve">(INT, </w:t>
-      </w:r>
-      <w:r>
-        <w:rPr>
-          <w:lang w:val="ro-RO"/>
-        </w:rPr>
-        <w:t>PK,</w:t>
-      </w:r>
-      <w:r>
-        <w:rPr>
-          <w:lang w:val="ro-RO"/>
-        </w:rPr>
-        <w:t>FK)</w:t>
-      </w:r>
-      <w:r>
-        <w:rPr>
-          <w:lang w:val="ro-RO"/>
-        </w:rPr>
-        <w:t>:</w:t>
-      </w:r>
-      <w:r>
-        <w:rPr>
-          <w:lang w:val="ro-RO"/>
-        </w:rPr>
-        <w:t xml:space="preserve"> cheia primară compusă a tabelului și cheie externă către utilizatorul care este membru</w:t>
-      </w:r>
-      <w:r>
-        <w:rPr>
-          <w:lang w:val="ro-RO"/>
-        </w:rPr>
-        <w:t>.</w:t>
+        <w:t>id_utilizator (INT, PK,FK): cheia primară compusă a tabelului și cheie externă către utilizatorul participă în conversație.</w:t>
       </w:r>
     </w:p>
     <w:p>
@@ -7406,7 +7272,7 @@
         <w:pStyle w:val="ListParagraph"/>
         <w:numPr>
           <w:ilvl w:val="0"/>
-          <w:numId w:val="28"/>
+          <w:numId w:val="29"/>
         </w:numPr>
         <w:rPr>
           <w:lang w:val="ro-RO"/>
@@ -7416,7 +7282,7 @@
         <w:rPr>
           <w:lang w:val="ro-RO"/>
         </w:rPr>
-        <w:t>id_grup</w:t>
+        <w:t>id_conversatie</w:t>
       </w:r>
       <w:r>
         <w:rPr>
@@ -7440,57 +7306,27 @@
         <w:rPr>
           <w:lang w:val="ro-RO"/>
         </w:rPr>
-        <w:t>: cheia primară compusă a tabelului și cheie externă către grupul din care face parte utilizatorul</w:t>
-      </w:r>
-      <w:r>
-        <w:rPr>
-          <w:lang w:val="ro-RO"/>
-        </w:rPr>
-        <w:t>.</w:t>
-      </w:r>
-    </w:p>
-    <w:p>
-      <w:pPr>
-        <w:pStyle w:val="ListParagraph"/>
-        <w:numPr>
-          <w:ilvl w:val="0"/>
-          <w:numId w:val="28"/>
-        </w:numPr>
-        <w:rPr>
-          <w:lang w:val="ro-RO"/>
-        </w:rPr>
-      </w:pPr>
-      <w:r>
-        <w:rPr>
-          <w:lang w:val="ro-RO"/>
-        </w:rPr>
-        <w:t>rol</w:t>
-      </w:r>
-      <w:r>
-        <w:rPr>
-          <w:lang w:val="ro-RO"/>
-        </w:rPr>
-        <w:t xml:space="preserve"> (VARCHAR2(20)): rolul utilizatorului în cadrul grupului (membru sau </w:t>
-      </w:r>
-      <w:proofErr w:type="spellStart"/>
-      <w:r>
-        <w:rPr>
-          <w:lang w:val="ro-RO"/>
-        </w:rPr>
-        <w:t>admin</w:t>
-      </w:r>
-      <w:proofErr w:type="spellEnd"/>
-      <w:r>
-        <w:rPr>
-          <w:lang w:val="ro-RO"/>
-        </w:rPr>
-        <w:t>)</w:t>
-      </w:r>
-      <w:r>
-        <w:rPr>
-          <w:lang w:val="ro-RO"/>
-        </w:rPr>
-        <w:t>.</w:t>
+        <w:t xml:space="preserve"> cheie primară compusă a tabelului și cheie externă către conversație.</w:t>
+      </w:r>
+    </w:p>
+    <w:p>
+      <w:pPr>
+        <w:rPr>
+          <w:lang w:val="ro-RO"/>
+        </w:rPr>
+      </w:pPr>
+    </w:p>
+    <w:p>
+      <w:pPr>
+        <w:rPr>
+          <w:lang w:val="ro-RO"/>
+        </w:rPr>
+      </w:pPr>
+      <w:r>
+        <w:rPr>
+          <w:lang w:val="ro-RO"/>
+        </w:rPr>
+        <w:t>Constrângeri:</w:t>
       </w:r>
     </w:p>
     <w:p>
@@ -7504,45 +7340,11 @@
           <w:lang w:val="ro-RO"/>
         </w:rPr>
       </w:pPr>
-      <w:proofErr w:type="spellStart"/>
-      <w:r>
-        <w:rPr>
-          <w:lang w:val="ro-RO"/>
-        </w:rPr>
-        <w:t>data_aderarii</w:t>
-      </w:r>
-      <w:proofErr w:type="spellEnd"/>
-      <w:r>
-        <w:rPr>
-          <w:lang w:val="ro-RO"/>
-        </w:rPr>
-        <w:t xml:space="preserve"> (DATE)</w:t>
-      </w:r>
-      <w:r>
-        <w:rPr>
-          <w:lang w:val="ro-RO"/>
-        </w:rPr>
-        <w:t>: data aderării utilizatorului în grup.</w:t>
-      </w:r>
-    </w:p>
-    <w:p>
-      <w:pPr>
-        <w:rPr>
-          <w:lang w:val="ro-RO"/>
-        </w:rPr>
-      </w:pPr>
-    </w:p>
-    <w:p>
-      <w:pPr>
-        <w:rPr>
-          <w:lang w:val="ro-RO"/>
-        </w:rPr>
-      </w:pPr>
-      <w:r>
-        <w:rPr>
-          <w:lang w:val="ro-RO"/>
-        </w:rPr>
-        <w:t>Constrângeri:</w:t>
+      <w:r>
+        <w:rPr>
+          <w:lang w:val="ro-RO"/>
+        </w:rPr>
+        <w:t>id_utilizator și id_conversatie formează împreuna cheia primară compusă</w:t>
       </w:r>
     </w:p>
     <w:p>
@@ -7560,7 +7362,7 @@
         <w:rPr>
           <w:lang w:val="ro-RO"/>
         </w:rPr>
-        <w:t>id_utilizator și id_grup formează împreuna cheia primară compusă</w:t>
+        <w:t>id_utilizator este cheia străină către tabela UTILIZATOR și trebuie să indice către un utilizator existent.</w:t>
       </w:r>
     </w:p>
     <w:p>
@@ -7578,293 +7380,6 @@
         <w:rPr>
           <w:lang w:val="ro-RO"/>
         </w:rPr>
-        <w:t>id_utilizator este cheia străină către tabela UTILIZATOR și trebuie să indice către un utilizator existent.</w:t>
-      </w:r>
-    </w:p>
-    <w:p>
-      <w:pPr>
-        <w:pStyle w:val="ListParagraph"/>
-        <w:numPr>
-          <w:ilvl w:val="0"/>
-          <w:numId w:val="24"/>
-        </w:numPr>
-        <w:rPr>
-          <w:lang w:val="ro-RO"/>
-        </w:rPr>
-      </w:pPr>
-      <w:r>
-        <w:rPr>
-          <w:lang w:val="ro-RO"/>
-        </w:rPr>
-        <w:t>id_grup este cheia străină către tabela GRUP și trebuie să indice către un grup existent.</w:t>
-      </w:r>
-    </w:p>
-    <w:p>
-      <w:pPr>
-        <w:pStyle w:val="ListParagraph"/>
-        <w:numPr>
-          <w:ilvl w:val="0"/>
-          <w:numId w:val="24"/>
-        </w:numPr>
-        <w:rPr>
-          <w:lang w:val="ro-RO"/>
-        </w:rPr>
-      </w:pPr>
-      <w:r>
-        <w:rPr>
-          <w:lang w:val="ro-RO"/>
-        </w:rPr>
-        <w:t>rol trebuie să ia o valoare dintre ”MEMBRU” sau ”ADMIN”</w:t>
-      </w:r>
-    </w:p>
-    <w:p>
-      <w:pPr>
-        <w:pStyle w:val="ListParagraph"/>
-        <w:numPr>
-          <w:ilvl w:val="0"/>
-          <w:numId w:val="24"/>
-        </w:numPr>
-        <w:rPr>
-          <w:lang w:val="ro-RO"/>
-        </w:rPr>
-      </w:pPr>
-      <w:proofErr w:type="spellStart"/>
-      <w:r>
-        <w:rPr>
-          <w:lang w:val="ro-RO"/>
-        </w:rPr>
-        <w:t>data_aderarii</w:t>
-      </w:r>
-      <w:proofErr w:type="spellEnd"/>
-      <w:r>
-        <w:rPr>
-          <w:lang w:val="ro-RO"/>
-        </w:rPr>
-        <w:t xml:space="preserve"> trebuie să fie de tip dată.</w:t>
-      </w:r>
-    </w:p>
-    <w:p>
-      <w:pPr>
-        <w:pStyle w:val="ListParagraph"/>
-        <w:rPr>
-          <w:lang w:val="ro-RO"/>
-        </w:rPr>
-      </w:pPr>
-    </w:p>
-    <w:p>
-      <w:pPr>
-        <w:pStyle w:val="Heading3"/>
-        <w:numPr>
-          <w:ilvl w:val="0"/>
-          <w:numId w:val="14"/>
-        </w:numPr>
-        <w:rPr>
-          <w:b/>
-          <w:lang w:val="ro-RO"/>
-        </w:rPr>
-      </w:pPr>
-      <w:bookmarkStart w:id="14" w:name="_Toc218338619"/>
-      <w:r>
-        <w:rPr>
-          <w:lang w:val="ro-RO"/>
-        </w:rPr>
-        <w:lastRenderedPageBreak/>
-        <w:t xml:space="preserve">Entitatea </w:t>
-      </w:r>
-      <w:r>
-        <w:rPr>
-          <w:b/>
-          <w:lang w:val="ro-RO"/>
-        </w:rPr>
-        <w:t>UTILIZATOR_CONVERSATIE</w:t>
-      </w:r>
-      <w:bookmarkEnd w:id="14"/>
-    </w:p>
-    <w:p>
-      <w:pPr>
-        <w:rPr>
-          <w:lang w:val="ro-RO"/>
-        </w:rPr>
-      </w:pPr>
-    </w:p>
-    <w:p>
-      <w:pPr>
-        <w:rPr>
-          <w:lang w:val="ro-RO"/>
-        </w:rPr>
-      </w:pPr>
-      <w:r>
-        <w:rPr>
-          <w:lang w:val="ro-RO"/>
-        </w:rPr>
-        <w:t xml:space="preserve">Tabel asociativ care face legătura dintre utilizatorii și conversațiile la care participă, permițând relația </w:t>
-      </w:r>
-      <w:proofErr w:type="spellStart"/>
-      <w:r>
-        <w:rPr>
-          <w:lang w:val="ro-RO"/>
-        </w:rPr>
-        <w:t>many-to-many</w:t>
-      </w:r>
-      <w:proofErr w:type="spellEnd"/>
-      <w:r>
-        <w:rPr>
-          <w:lang w:val="ro-RO"/>
-        </w:rPr>
-        <w:t>.</w:t>
-      </w:r>
-    </w:p>
-    <w:p>
-      <w:pPr>
-        <w:rPr>
-          <w:lang w:val="ro-RO"/>
-        </w:rPr>
-      </w:pPr>
-    </w:p>
-    <w:p>
-      <w:pPr>
-        <w:rPr>
-          <w:lang w:val="ro-RO"/>
-        </w:rPr>
-      </w:pPr>
-      <w:r>
-        <w:rPr>
-          <w:lang w:val="ro-RO"/>
-        </w:rPr>
-        <w:t>Atribute:</w:t>
-      </w:r>
-    </w:p>
-    <w:p>
-      <w:pPr>
-        <w:pStyle w:val="ListParagraph"/>
-        <w:numPr>
-          <w:ilvl w:val="0"/>
-          <w:numId w:val="29"/>
-        </w:numPr>
-        <w:rPr>
-          <w:lang w:val="ro-RO"/>
-        </w:rPr>
-      </w:pPr>
-      <w:r>
-        <w:rPr>
-          <w:lang w:val="ro-RO"/>
-        </w:rPr>
-        <w:t>id_utilizator (INT, PK,FK): cheia primară compusă a tabelului și cheie externă către utilizatorul participă în conversație.</w:t>
-      </w:r>
-    </w:p>
-    <w:p>
-      <w:pPr>
-        <w:pStyle w:val="ListParagraph"/>
-        <w:numPr>
-          <w:ilvl w:val="0"/>
-          <w:numId w:val="29"/>
-        </w:numPr>
-        <w:rPr>
-          <w:lang w:val="ro-RO"/>
-        </w:rPr>
-      </w:pPr>
-      <w:r>
-        <w:rPr>
-          <w:lang w:val="ro-RO"/>
-        </w:rPr>
-        <w:t>id_conversatie</w:t>
-      </w:r>
-      <w:r>
-        <w:rPr>
-          <w:lang w:val="ro-RO"/>
-        </w:rPr>
-        <w:t xml:space="preserve"> (INT, </w:t>
-      </w:r>
-      <w:r>
-        <w:rPr>
-          <w:lang w:val="ro-RO"/>
-        </w:rPr>
-        <w:t xml:space="preserve">PK, </w:t>
-      </w:r>
-      <w:r>
-        <w:rPr>
-          <w:lang w:val="ro-RO"/>
-        </w:rPr>
-        <w:t>FK)</w:t>
-      </w:r>
-      <w:r>
-        <w:rPr>
-          <w:lang w:val="ro-RO"/>
-        </w:rPr>
-        <w:t xml:space="preserve"> cheie primară compusă a tabelului și cheie externă către conversație.</w:t>
-      </w:r>
-    </w:p>
-    <w:p>
-      <w:pPr>
-        <w:rPr>
-          <w:lang w:val="ro-RO"/>
-        </w:rPr>
-      </w:pPr>
-    </w:p>
-    <w:p>
-      <w:pPr>
-        <w:rPr>
-          <w:lang w:val="ro-RO"/>
-        </w:rPr>
-      </w:pPr>
-      <w:r>
-        <w:rPr>
-          <w:lang w:val="ro-RO"/>
-        </w:rPr>
-        <w:t>Constrângeri:</w:t>
-      </w:r>
-    </w:p>
-    <w:p>
-      <w:pPr>
-        <w:pStyle w:val="ListParagraph"/>
-        <w:numPr>
-          <w:ilvl w:val="0"/>
-          <w:numId w:val="24"/>
-        </w:numPr>
-        <w:rPr>
-          <w:lang w:val="ro-RO"/>
-        </w:rPr>
-      </w:pPr>
-      <w:r>
-        <w:rPr>
-          <w:lang w:val="ro-RO"/>
-        </w:rPr>
-        <w:t>id_utilizator și id_conversatie formează împreuna cheia primară compusă</w:t>
-      </w:r>
-    </w:p>
-    <w:p>
-      <w:pPr>
-        <w:pStyle w:val="ListParagraph"/>
-        <w:numPr>
-          <w:ilvl w:val="0"/>
-          <w:numId w:val="24"/>
-        </w:numPr>
-        <w:rPr>
-          <w:lang w:val="ro-RO"/>
-        </w:rPr>
-      </w:pPr>
-      <w:r>
-        <w:rPr>
-          <w:lang w:val="ro-RO"/>
-        </w:rPr>
-        <w:t>id_utilizator este cheia străină către tabela UTILIZATOR și trebuie să indice către un utilizator existent.</w:t>
-      </w:r>
-    </w:p>
-    <w:p>
-      <w:pPr>
-        <w:pStyle w:val="ListParagraph"/>
-        <w:numPr>
-          <w:ilvl w:val="0"/>
-          <w:numId w:val="24"/>
-        </w:numPr>
-        <w:rPr>
-          <w:lang w:val="ro-RO"/>
-        </w:rPr>
-      </w:pPr>
-      <w:r>
-        <w:rPr>
-          <w:lang w:val="ro-RO"/>
-        </w:rPr>
         <w:t>id_conversatie este cheia străină către tabela GRUP și trebuie să indice către un grup existent.</w:t>
       </w:r>
     </w:p>
@@ -7892,7 +7407,7 @@
           <w:lang w:val="ro-RO"/>
         </w:rPr>
       </w:pPr>
-      <w:bookmarkStart w:id="15" w:name="_Toc218338620"/>
+      <w:bookmarkStart w:id="13" w:name="_Toc218453015"/>
       <w:r>
         <w:rPr>
           <w:rFonts w:cs="Times New Roman"/>
@@ -7902,7 +7417,7 @@
         <w:lastRenderedPageBreak/>
         <w:t>Descrierea relațiilor, incluzând precizarea cardinalității acestora</w:t>
       </w:r>
-      <w:bookmarkEnd w:id="15"/>
+      <w:bookmarkEnd w:id="13"/>
     </w:p>
     <w:p>
       <w:pPr>
@@ -7924,7 +7439,7 @@
           <w:lang w:val="ro-RO"/>
         </w:rPr>
       </w:pPr>
-      <w:bookmarkStart w:id="16" w:name="_Toc218338621"/>
+      <w:bookmarkStart w:id="14" w:name="_Toc218453016"/>
       <w:r>
         <w:rPr>
           <w:lang w:val="ro-RO"/>
@@ -7943,7 +7458,7 @@
         </w:rPr>
         <w:t>1:M)</w:t>
       </w:r>
-      <w:bookmarkEnd w:id="16"/>
+      <w:bookmarkEnd w:id="14"/>
     </w:p>
     <w:p>
       <w:pPr>
@@ -8029,14 +7544,14 @@
           <w:lang w:val="ro-RO"/>
         </w:rPr>
       </w:pPr>
-      <w:bookmarkStart w:id="17" w:name="_Toc218338622"/>
+      <w:bookmarkStart w:id="15" w:name="_Toc218453017"/>
       <w:r>
         <w:rPr>
           <w:lang w:val="ro-RO"/>
         </w:rPr>
         <w:t>Relația UTILIZATOR-COMENTARIU (1:M)</w:t>
       </w:r>
-      <w:bookmarkEnd w:id="17"/>
+      <w:bookmarkEnd w:id="15"/>
     </w:p>
     <w:p>
       <w:pPr>
@@ -8146,14 +7661,14 @@
           <w:lang w:val="ro-RO"/>
         </w:rPr>
       </w:pPr>
-      <w:bookmarkStart w:id="18" w:name="_Toc218338623"/>
+      <w:bookmarkStart w:id="16" w:name="_Toc218453018"/>
       <w:r>
         <w:rPr>
           <w:lang w:val="ro-RO"/>
         </w:rPr>
         <w:t>Relația POSTARE-COMENTARIU (1:M)</w:t>
       </w:r>
-      <w:bookmarkEnd w:id="18"/>
+      <w:bookmarkEnd w:id="16"/>
     </w:p>
     <w:p>
       <w:pPr>
@@ -8223,7 +7738,21 @@
         <w:rPr>
           <w:lang w:val="ro-RO"/>
         </w:rPr>
-        <w:t>, cheia primară id_postare din tabela POSTARE fiind trimisă ca cheie externă în tabela COMENTARIU.</w:t>
+        <w:t xml:space="preserve">, cheia primară </w:t>
+      </w:r>
+      <w:proofErr w:type="spellStart"/>
+      <w:r>
+        <w:rPr>
+          <w:lang w:val="ro-RO"/>
+        </w:rPr>
+        <w:t>id_postare</w:t>
+      </w:r>
+      <w:proofErr w:type="spellEnd"/>
+      <w:r>
+        <w:rPr>
+          <w:lang w:val="ro-RO"/>
+        </w:rPr>
+        <w:t xml:space="preserve"> din tabela POSTARE fiind trimisă ca cheie externă în tabela COMENTARIU.</w:t>
       </w:r>
     </w:p>
     <w:p>
@@ -8254,7 +7783,7 @@
           <w:lang w:val="ro-RO"/>
         </w:rPr>
       </w:pPr>
-      <w:bookmarkStart w:id="19" w:name="_Toc218338624"/>
+      <w:bookmarkStart w:id="17" w:name="_Toc218453019"/>
       <w:r>
         <w:rPr>
           <w:lang w:val="ro-RO"/>
@@ -8279,7 +7808,7 @@
         </w:rPr>
         <w:t>(1:M)</w:t>
       </w:r>
-      <w:bookmarkEnd w:id="19"/>
+      <w:bookmarkEnd w:id="17"/>
       <w:r>
         <w:rPr>
           <w:lang w:val="ro-RO"/>
@@ -8449,14 +7978,14 @@
           <w:lang w:val="ro-RO"/>
         </w:rPr>
       </w:pPr>
-      <w:bookmarkStart w:id="20" w:name="_Toc218338625"/>
+      <w:bookmarkStart w:id="18" w:name="_Toc218453020"/>
       <w:r>
         <w:rPr>
           <w:lang w:val="ro-RO"/>
         </w:rPr>
         <w:t>Relația POSTARE-REACTIE(1:M)</w:t>
       </w:r>
-      <w:bookmarkEnd w:id="20"/>
+      <w:bookmarkEnd w:id="18"/>
     </w:p>
     <w:p>
       <w:pPr>
@@ -8538,7 +8067,14 @@
         <w:rPr>
           <w:lang w:val="ro-RO"/>
         </w:rPr>
-        <w:t xml:space="preserve"> cheia primară id_</w:t>
+        <w:t xml:space="preserve"> cheia primară </w:t>
+      </w:r>
+      <w:proofErr w:type="spellStart"/>
+      <w:r>
+        <w:rPr>
+          <w:lang w:val="ro-RO"/>
+        </w:rPr>
+        <w:t>id_</w:t>
       </w:r>
       <w:r>
         <w:rPr>
@@ -8546,6 +8082,7 @@
         </w:rPr>
         <w:t>postare</w:t>
       </w:r>
+      <w:proofErr w:type="spellEnd"/>
       <w:r>
         <w:rPr>
           <w:lang w:val="ro-RO"/>
@@ -8590,14 +8127,14 @@
           <w:lang w:val="ro-RO"/>
         </w:rPr>
       </w:pPr>
-      <w:bookmarkStart w:id="21" w:name="_Toc218338626"/>
+      <w:bookmarkStart w:id="19" w:name="_Toc218453021"/>
       <w:r>
         <w:rPr>
           <w:lang w:val="ro-RO"/>
         </w:rPr>
         <w:t>Relația UTILIZATOR-GRUP(M:N)</w:t>
       </w:r>
-      <w:bookmarkEnd w:id="21"/>
+      <w:bookmarkEnd w:id="19"/>
     </w:p>
     <w:p>
       <w:pPr>
@@ -8684,7 +8221,7 @@
           <w:lang w:val="ro-RO"/>
         </w:rPr>
       </w:pPr>
-      <w:bookmarkStart w:id="22" w:name="_Toc218338627"/>
+      <w:bookmarkStart w:id="20" w:name="_Toc218453022"/>
       <w:r>
         <w:rPr>
           <w:lang w:val="ro-RO"/>
@@ -8692,7 +8229,7 @@
         <w:lastRenderedPageBreak/>
         <w:t>Relația POSTARE-GRUP (1:M)</w:t>
       </w:r>
-      <w:bookmarkEnd w:id="22"/>
+      <w:bookmarkEnd w:id="20"/>
     </w:p>
     <w:p>
       <w:pPr>
@@ -8787,7 +8324,7 @@
           <w:lang w:val="ro-RO"/>
         </w:rPr>
       </w:pPr>
-      <w:bookmarkStart w:id="23" w:name="_Toc218338628"/>
+      <w:bookmarkStart w:id="21" w:name="_Toc218453023"/>
       <w:r>
         <w:rPr>
           <w:lang w:val="ro-RO"/>
@@ -8800,7 +8337,7 @@
         </w:rPr>
         <w:t xml:space="preserve"> (M:N)</w:t>
       </w:r>
-      <w:bookmarkEnd w:id="23"/>
+      <w:bookmarkEnd w:id="21"/>
     </w:p>
     <w:p>
       <w:pPr>
@@ -8886,7 +8423,7 @@
           <w:lang w:val="ro-RO"/>
         </w:rPr>
       </w:pPr>
-      <w:bookmarkStart w:id="24" w:name="_Toc218338629"/>
+      <w:bookmarkStart w:id="22" w:name="_Toc218453024"/>
       <w:r>
         <w:rPr>
           <w:lang w:val="ro-RO"/>
@@ -8899,7 +8436,7 @@
         </w:rPr>
         <w:t xml:space="preserve"> (1:M)</w:t>
       </w:r>
-      <w:bookmarkEnd w:id="24"/>
+      <w:bookmarkEnd w:id="22"/>
     </w:p>
     <w:p>
       <w:pPr>
@@ -8957,7 +8494,21 @@
         <w:rPr>
           <w:lang w:val="ro-RO"/>
         </w:rPr>
-        <w:t>, cheia primară id_conversatie din tabela CONVERSATIE fiind trimisă ca cheie externă în tabela MESAJ.</w:t>
+        <w:t xml:space="preserve">, cheia primară </w:t>
+      </w:r>
+      <w:proofErr w:type="spellStart"/>
+      <w:r>
+        <w:rPr>
+          <w:lang w:val="ro-RO"/>
+        </w:rPr>
+        <w:t>id_conversatie</w:t>
+      </w:r>
+      <w:proofErr w:type="spellEnd"/>
+      <w:r>
+        <w:rPr>
+          <w:lang w:val="ro-RO"/>
+        </w:rPr>
+        <w:t xml:space="preserve"> din tabela CONVERSATIE fiind trimisă ca cheie externă în tabela MESAJ.</w:t>
       </w:r>
     </w:p>
     <w:p>
@@ -8985,14 +8536,14 @@
           <w:lang w:val="ro-RO"/>
         </w:rPr>
       </w:pPr>
-      <w:bookmarkStart w:id="25" w:name="_Toc218338630"/>
+      <w:bookmarkStart w:id="23" w:name="_Toc218453025"/>
       <w:r>
         <w:rPr>
           <w:lang w:val="ro-RO"/>
         </w:rPr>
         <w:t>Relația UTILIZATOR-MESAJ (1:M)</w:t>
       </w:r>
-      <w:bookmarkEnd w:id="25"/>
+      <w:bookmarkEnd w:id="23"/>
     </w:p>
     <w:p>
       <w:pPr>
@@ -9072,7 +8623,7 @@
           <w:lang w:val="ro-RO"/>
         </w:rPr>
       </w:pPr>
-      <w:bookmarkStart w:id="26" w:name="_Toc218338631"/>
+      <w:bookmarkStart w:id="24" w:name="_Toc218453026"/>
       <w:r>
         <w:rPr>
           <w:lang w:val="ro-RO"/>
@@ -9091,7 +8642,7 @@
         </w:rPr>
         <w:t xml:space="preserve"> (1:M)</w:t>
       </w:r>
-      <w:bookmarkEnd w:id="26"/>
+      <w:bookmarkEnd w:id="24"/>
     </w:p>
     <w:p>
       <w:pPr>
@@ -9143,115 +8694,22 @@
         <w:rPr>
           <w:lang w:val="ro-RO"/>
         </w:rPr>
-        <w:t xml:space="preserve">, cheia primară id_utilizator din tabela UTILIZATOR fiind trimisă ca cheie externă în tabela </w:t>
-      </w:r>
-      <w:r>
-        <w:rPr>
-          <w:lang w:val="ro-RO"/>
-        </w:rPr>
-        <w:t>PRIETENIE</w:t>
-      </w:r>
-      <w:r>
-        <w:rPr>
-          <w:lang w:val="ro-RO"/>
-        </w:rPr>
-        <w:t>.</w:t>
-      </w:r>
-    </w:p>
-    <w:p>
-      <w:pPr>
-        <w:rPr>
-          <w:lang w:val="ro-RO"/>
-        </w:rPr>
-      </w:pPr>
-    </w:p>
-    <w:p>
-      <w:pPr>
-        <w:rPr>
-          <w:lang w:val="ro-RO"/>
-        </w:rPr>
-      </w:pPr>
-    </w:p>
-    <w:p>
-      <w:pPr>
-        <w:rPr>
-          <w:lang w:val="ro-RO"/>
-        </w:rPr>
-      </w:pPr>
-    </w:p>
-    <w:p>
-      <w:pPr>
-        <w:pStyle w:val="Heading3"/>
-        <w:numPr>
-          <w:ilvl w:val="0"/>
-          <w:numId w:val="37"/>
-        </w:numPr>
-        <w:rPr>
-          <w:lang w:val="ro-RO"/>
-        </w:rPr>
-      </w:pPr>
-      <w:bookmarkStart w:id="27" w:name="_Toc218338632"/>
-      <w:r>
-        <w:rPr>
-          <w:lang w:val="ro-RO"/>
-        </w:rPr>
-        <w:t>Relație UTILIZATOR-NOTIFICARE(1:M)</w:t>
-      </w:r>
-      <w:bookmarkEnd w:id="27"/>
-    </w:p>
-    <w:p>
-      <w:pPr>
-        <w:rPr>
-          <w:lang w:val="ro-RO"/>
-        </w:rPr>
-      </w:pPr>
-      <w:r>
-        <w:rPr>
-          <w:lang w:val="ro-RO"/>
-        </w:rPr>
-        <w:t xml:space="preserve">Sistemul generează </w:t>
-      </w:r>
-      <w:proofErr w:type="spellStart"/>
-      <w:r>
-        <w:rPr>
-          <w:lang w:val="ro-RO"/>
-        </w:rPr>
-        <w:t>notificari</w:t>
-      </w:r>
-      <w:proofErr w:type="spellEnd"/>
-      <w:r>
-        <w:rPr>
-          <w:lang w:val="ro-RO"/>
-        </w:rPr>
-        <w:t xml:space="preserve"> pentru utilizatori. Un utilizator poate primi mai multe notificări, dar o notificare aparține unui singur utilizator.  </w:t>
-      </w:r>
-    </w:p>
-    <w:p>
-      <w:pPr>
-        <w:rPr>
-          <w:lang w:val="ro-RO"/>
-        </w:rPr>
-      </w:pPr>
-      <w:r>
-        <w:rPr>
-          <w:lang w:val="ro-RO"/>
-        </w:rPr>
-        <w:t xml:space="preserve">Aceasta relație este de tip </w:t>
-      </w:r>
-      <w:proofErr w:type="spellStart"/>
-      <w:r>
-        <w:rPr>
-          <w:lang w:val="ro-RO"/>
-        </w:rPr>
-        <w:t>One-to-Many</w:t>
-      </w:r>
-      <w:proofErr w:type="spellEnd"/>
-      <w:r>
-        <w:rPr>
-          <w:lang w:val="ro-RO"/>
-        </w:rPr>
-        <w:t>, cheia primară id_utilizator din tabela UTILIZATOR fiind trimisă ca cheie externă în tabela NOTIFICARE.</w:t>
-      </w:r>
+        <w:t>, cheia primară id_utilizator din tabela UTILIZATOR fiind trimisă ca cheie externă în tabela PRIETENIE.</w:t>
+      </w:r>
+    </w:p>
+    <w:p>
+      <w:pPr>
+        <w:rPr>
+          <w:lang w:val="ro-RO"/>
+        </w:rPr>
+      </w:pPr>
+    </w:p>
+    <w:p>
+      <w:pPr>
+        <w:rPr>
+          <w:lang w:val="ro-RO"/>
+        </w:rPr>
+      </w:pPr>
     </w:p>
     <w:p>
       <w:pPr>
@@ -9284,28 +8742,14 @@
           <w:lang w:val="ro-RO"/>
         </w:rPr>
       </w:pPr>
-      <w:bookmarkStart w:id="28" w:name="_Toc218338633"/>
+      <w:bookmarkStart w:id="25" w:name="_Toc218453027"/>
       <w:r>
         <w:rPr>
           <w:lang w:val="ro-RO"/>
         </w:rPr>
         <w:t>Diagrama Entitate-Relație</w:t>
       </w:r>
-      <w:bookmarkEnd w:id="28"/>
-    </w:p>
-    <w:p>
-      <w:pPr>
-        <w:rPr>
-          <w:lang w:val="ro-RO"/>
-        </w:rPr>
-      </w:pPr>
-    </w:p>
-    <w:p>
-      <w:pPr>
-        <w:rPr>
-          <w:lang w:val="ro-RO"/>
-        </w:rPr>
-      </w:pPr>
+      <w:bookmarkEnd w:id="25"/>
     </w:p>
     <w:p>
       <w:pPr>
@@ -9326,10 +8770,10 @@
           <w:lang w:val="ro-RO"/>
         </w:rPr>
         <w:drawing>
-          <wp:inline distT="0" distB="0" distL="0" distR="0" wp14:anchorId="1A937E53" wp14:editId="143BA5FD">
-            <wp:extent cx="5727700" cy="6622415"/>
-            <wp:effectExtent l="0" t="0" r="0" b="0"/>
-            <wp:docPr id="6" name="Picture 6"/>
+          <wp:inline distT="0" distB="0" distL="0" distR="0" wp14:anchorId="11E27BDA" wp14:editId="6B6691FF">
+            <wp:extent cx="5727700" cy="5657850"/>
+            <wp:effectExtent l="0" t="0" r="0" b="6350"/>
+            <wp:docPr id="4" name="Picture 4" descr="/Users/fernando/Library/Containers/com.microsoft.Word/Data/tmp/Content.MSO/F466BC9E.tmp"/>
             <wp:cNvGraphicFramePr>
               <a:graphicFrameLocks xmlns:a="http://schemas.openxmlformats.org/drawingml/2006/main" noChangeAspect="1"/>
             </wp:cNvGraphicFramePr>
@@ -9337,8 +8781,10 @@
               <a:graphicData uri="http://schemas.openxmlformats.org/drawingml/2006/picture">
                 <pic:pic xmlns:pic="http://schemas.openxmlformats.org/drawingml/2006/picture">
                   <pic:nvPicPr>
-                    <pic:cNvPr id="6" name="erd.png"/>
-                    <pic:cNvPicPr/>
+                    <pic:cNvPr id="0" name="Picture 3" descr="/Users/fernando/Library/Containers/com.microsoft.Word/Data/tmp/Content.MSO/F466BC9E.tmp"/>
+                    <pic:cNvPicPr>
+                      <a:picLocks noChangeAspect="1" noChangeArrowheads="1"/>
+                    </pic:cNvPicPr>
                   </pic:nvPicPr>
                   <pic:blipFill>
                     <a:blip r:embed="rId8" cstate="print">
@@ -9348,18 +8794,23 @@
                         </a:ext>
                       </a:extLst>
                     </a:blip>
+                    <a:srcRect/>
                     <a:stretch>
                       <a:fillRect/>
                     </a:stretch>
                   </pic:blipFill>
-                  <pic:spPr>
+                  <pic:spPr bwMode="auto">
                     <a:xfrm>
                       <a:off x="0" y="0"/>
-                      <a:ext cx="5727700" cy="6622415"/>
+                      <a:ext cx="5727700" cy="5657850"/>
                     </a:xfrm>
                     <a:prstGeom prst="rect">
                       <a:avLst/>
                     </a:prstGeom>
+                    <a:noFill/>
+                    <a:ln>
+                      <a:noFill/>
+                    </a:ln>
                   </pic:spPr>
                 </pic:pic>
               </a:graphicData>
@@ -9367,6 +8818,8 @@
           </wp:inline>
         </w:drawing>
       </w:r>
+      <w:bookmarkStart w:id="26" w:name="_GoBack"/>
+      <w:bookmarkEnd w:id="26"/>
     </w:p>
     <w:p>
       <w:pPr>
@@ -9392,7 +8845,7 @@
           <w:lang w:val="ro-RO"/>
         </w:rPr>
       </w:pPr>
-      <w:bookmarkStart w:id="29" w:name="_Toc218338634"/>
+      <w:bookmarkStart w:id="27" w:name="_Toc218453028"/>
       <w:r>
         <w:rPr>
           <w:lang w:val="ro-RO"/>
@@ -9400,21 +8853,7 @@
         <w:lastRenderedPageBreak/>
         <w:t>Diagrama Conceptuală</w:t>
       </w:r>
-      <w:bookmarkEnd w:id="29"/>
-    </w:p>
-    <w:p>
-      <w:pPr>
-        <w:rPr>
-          <w:lang w:val="ro-RO"/>
-        </w:rPr>
-      </w:pPr>
-    </w:p>
-    <w:p>
-      <w:pPr>
-        <w:rPr>
-          <w:lang w:val="ro-RO"/>
-        </w:rPr>
-      </w:pPr>
+      <w:bookmarkEnd w:id="27"/>
     </w:p>
     <w:p>
       <w:pPr>
@@ -9435,10 +8874,10 @@
           <w:lang w:val="ro-RO"/>
         </w:rPr>
         <w:drawing>
-          <wp:inline distT="0" distB="0" distL="0" distR="0" wp14:anchorId="607A1E1A" wp14:editId="5755E82F">
-            <wp:extent cx="5727700" cy="7758430"/>
-            <wp:effectExtent l="0" t="0" r="0" b="1270"/>
-            <wp:docPr id="7" name="Picture 7"/>
+          <wp:inline distT="0" distB="0" distL="0" distR="0" wp14:anchorId="6DC1B277" wp14:editId="68692E0A">
+            <wp:extent cx="5727700" cy="7797165"/>
+            <wp:effectExtent l="0" t="0" r="0" b="635"/>
+            <wp:docPr id="3" name="Picture 3" descr="/Users/fernando/Library/Containers/com.microsoft.Word/Data/tmp/Content.MSO/CC16AC10.tmp"/>
             <wp:cNvGraphicFramePr>
               <a:graphicFrameLocks xmlns:a="http://schemas.openxmlformats.org/drawingml/2006/main" noChangeAspect="1"/>
             </wp:cNvGraphicFramePr>
@@ -9446,8 +8885,10 @@
               <a:graphicData uri="http://schemas.openxmlformats.org/drawingml/2006/picture">
                 <pic:pic xmlns:pic="http://schemas.openxmlformats.org/drawingml/2006/picture">
                   <pic:nvPicPr>
-                    <pic:cNvPr id="7" name="conceptual.png"/>
-                    <pic:cNvPicPr/>
+                    <pic:cNvPr id="0" name="Picture 1" descr="/Users/fernando/Library/Containers/com.microsoft.Word/Data/tmp/Content.MSO/CC16AC10.tmp"/>
+                    <pic:cNvPicPr>
+                      <a:picLocks noChangeAspect="1" noChangeArrowheads="1"/>
+                    </pic:cNvPicPr>
                   </pic:nvPicPr>
                   <pic:blipFill>
                     <a:blip r:embed="rId9" cstate="print">
@@ -9457,18 +8898,23 @@
                         </a:ext>
                       </a:extLst>
                     </a:blip>
+                    <a:srcRect/>
                     <a:stretch>
                       <a:fillRect/>
                     </a:stretch>
                   </pic:blipFill>
-                  <pic:spPr>
+                  <pic:spPr bwMode="auto">
                     <a:xfrm>
                       <a:off x="0" y="0"/>
-                      <a:ext cx="5727700" cy="7758430"/>
+                      <a:ext cx="5727700" cy="7797165"/>
                     </a:xfrm>
                     <a:prstGeom prst="rect">
                       <a:avLst/>
                     </a:prstGeom>
+                    <a:noFill/>
+                    <a:ln>
+                      <a:noFill/>
+                    </a:ln>
                   </pic:spPr>
                 </pic:pic>
               </a:graphicData>
@@ -15387,7 +14833,7 @@
 </file>
 
 <file path=customXml/itemProps1.xml><?xml version="1.0" encoding="utf-8"?>
-<ds:datastoreItem xmlns:ds="http://schemas.openxmlformats.org/officeDocument/2006/customXml" ds:itemID="{4ED5963C-C56C-B244-86C0-0393272E66BB}">
+<ds:datastoreItem xmlns:ds="http://schemas.openxmlformats.org/officeDocument/2006/customXml" ds:itemID="{12DF6392-12DC-6D4E-84C2-56FC89874452}">
   <ds:schemaRefs>
     <ds:schemaRef ds:uri="http://schemas.openxmlformats.org/officeDocument/2006/bibliography"/>
   </ds:schemaRefs>

</xml_diff>

<commit_message>
add ex 6 afisare_profil
</commit_message>
<xml_diff>
--- a/proiect_sgbd_documentatie.docx
+++ b/proiect_sgbd_documentatie.docx
@@ -383,7 +383,7 @@
             </w:rPr>
             <w:fldChar w:fldCharType="separate"/>
           </w:r>
-          <w:hyperlink w:anchor="_Toc218453002" w:history="1">
+          <w:hyperlink w:anchor="_Toc218523827" w:history="1">
             <w:r>
               <w:rPr>
                 <w:rStyle w:val="Hyperlink"/>
@@ -432,7 +432,7 @@
                 <w:noProof/>
                 <w:webHidden/>
               </w:rPr>
-              <w:instrText xml:space="preserve"> PAGEREF _Toc218453002 \h </w:instrText>
+              <w:instrText xml:space="preserve"> PAGEREF _Toc218523827 \h </w:instrText>
             </w:r>
             <w:r>
               <w:rPr>
@@ -452,7 +452,7 @@
                 <w:noProof/>
                 <w:webHidden/>
               </w:rPr>
-              <w:t>3</w:t>
+              <w:t>4</w:t>
             </w:r>
             <w:r>
               <w:rPr>
@@ -478,7 +478,7 @@
               <w:szCs w:val="24"/>
             </w:rPr>
           </w:pPr>
-          <w:hyperlink w:anchor="_Toc218453003" w:history="1">
+          <w:hyperlink w:anchor="_Toc218523828" w:history="1">
             <w:r>
               <w:rPr>
                 <w:rStyle w:val="Hyperlink"/>
@@ -507,7 +507,7 @@
                 <w:noProof/>
                 <w:webHidden/>
               </w:rPr>
-              <w:instrText xml:space="preserve"> PAGEREF _Toc218453003 \h </w:instrText>
+              <w:instrText xml:space="preserve"> PAGEREF _Toc218523828 \h </w:instrText>
             </w:r>
             <w:r>
               <w:rPr>
@@ -527,7 +527,7 @@
                 <w:noProof/>
                 <w:webHidden/>
               </w:rPr>
-              <w:t>3</w:t>
+              <w:t>4</w:t>
             </w:r>
             <w:r>
               <w:rPr>
@@ -553,7 +553,7 @@
               <w:szCs w:val="24"/>
             </w:rPr>
           </w:pPr>
-          <w:hyperlink w:anchor="_Toc218453004" w:history="1">
+          <w:hyperlink w:anchor="_Toc218523829" w:history="1">
             <w:r>
               <w:rPr>
                 <w:rStyle w:val="Hyperlink"/>
@@ -582,7 +582,7 @@
                 <w:noProof/>
                 <w:webHidden/>
               </w:rPr>
-              <w:instrText xml:space="preserve"> PAGEREF _Toc218453004 \h </w:instrText>
+              <w:instrText xml:space="preserve"> PAGEREF _Toc218523829 \h </w:instrText>
             </w:r>
             <w:r>
               <w:rPr>
@@ -602,7 +602,7 @@
                 <w:noProof/>
                 <w:webHidden/>
               </w:rPr>
-              <w:t>3</w:t>
+              <w:t>4</w:t>
             </w:r>
             <w:r>
               <w:rPr>
@@ -627,7 +627,7 @@
               <w:szCs w:val="24"/>
             </w:rPr>
           </w:pPr>
-          <w:hyperlink w:anchor="_Toc218453005" w:history="1">
+          <w:hyperlink w:anchor="_Toc218523830" w:history="1">
             <w:r>
               <w:rPr>
                 <w:rStyle w:val="Hyperlink"/>
@@ -681,7 +681,7 @@
                 <w:noProof/>
                 <w:webHidden/>
               </w:rPr>
-              <w:instrText xml:space="preserve"> PAGEREF _Toc218453005 \h </w:instrText>
+              <w:instrText xml:space="preserve"> PAGEREF _Toc218523830 \h </w:instrText>
             </w:r>
             <w:r>
               <w:rPr>
@@ -701,7 +701,7 @@
                 <w:noProof/>
                 <w:webHidden/>
               </w:rPr>
-              <w:t>3</w:t>
+              <w:t>4</w:t>
             </w:r>
             <w:r>
               <w:rPr>
@@ -726,7 +726,7 @@
               <w:szCs w:val="24"/>
             </w:rPr>
           </w:pPr>
-          <w:hyperlink w:anchor="_Toc218453006" w:history="1">
+          <w:hyperlink w:anchor="_Toc218523831" w:history="1">
             <w:r>
               <w:rPr>
                 <w:rStyle w:val="Hyperlink"/>
@@ -780,7 +780,7 @@
                 <w:noProof/>
                 <w:webHidden/>
               </w:rPr>
-              <w:instrText xml:space="preserve"> PAGEREF _Toc218453006 \h </w:instrText>
+              <w:instrText xml:space="preserve"> PAGEREF _Toc218523831 \h </w:instrText>
             </w:r>
             <w:r>
               <w:rPr>
@@ -800,7 +800,7 @@
                 <w:noProof/>
                 <w:webHidden/>
               </w:rPr>
-              <w:t>4</w:t>
+              <w:t>5</w:t>
             </w:r>
             <w:r>
               <w:rPr>
@@ -825,7 +825,7 @@
               <w:szCs w:val="24"/>
             </w:rPr>
           </w:pPr>
-          <w:hyperlink w:anchor="_Toc218453007" w:history="1">
+          <w:hyperlink w:anchor="_Toc218523832" w:history="1">
             <w:r>
               <w:rPr>
                 <w:rStyle w:val="Hyperlink"/>
@@ -879,7 +879,7 @@
                 <w:noProof/>
                 <w:webHidden/>
               </w:rPr>
-              <w:instrText xml:space="preserve"> PAGEREF _Toc218453007 \h </w:instrText>
+              <w:instrText xml:space="preserve"> PAGEREF _Toc218523832 \h </w:instrText>
             </w:r>
             <w:r>
               <w:rPr>
@@ -899,7 +899,7 @@
                 <w:noProof/>
                 <w:webHidden/>
               </w:rPr>
-              <w:t>4</w:t>
+              <w:t>5</w:t>
             </w:r>
             <w:r>
               <w:rPr>
@@ -924,7 +924,7 @@
               <w:szCs w:val="24"/>
             </w:rPr>
           </w:pPr>
-          <w:hyperlink w:anchor="_Toc218453008" w:history="1">
+          <w:hyperlink w:anchor="_Toc218523833" w:history="1">
             <w:r>
               <w:rPr>
                 <w:rStyle w:val="Hyperlink"/>
@@ -978,7 +978,7 @@
                 <w:noProof/>
                 <w:webHidden/>
               </w:rPr>
-              <w:instrText xml:space="preserve"> PAGEREF _Toc218453008 \h </w:instrText>
+              <w:instrText xml:space="preserve"> PAGEREF _Toc218523833 \h </w:instrText>
             </w:r>
             <w:r>
               <w:rPr>
@@ -998,7 +998,7 @@
                 <w:noProof/>
                 <w:webHidden/>
               </w:rPr>
-              <w:t>5</w:t>
+              <w:t>6</w:t>
             </w:r>
             <w:r>
               <w:rPr>
@@ -1023,7 +1023,7 @@
               <w:szCs w:val="24"/>
             </w:rPr>
           </w:pPr>
-          <w:hyperlink w:anchor="_Toc218453009" w:history="1">
+          <w:hyperlink w:anchor="_Toc218523834" w:history="1">
             <w:r>
               <w:rPr>
                 <w:rStyle w:val="Hyperlink"/>
@@ -1077,7 +1077,7 @@
                 <w:noProof/>
                 <w:webHidden/>
               </w:rPr>
-              <w:instrText xml:space="preserve"> PAGEREF _Toc218453009 \h </w:instrText>
+              <w:instrText xml:space="preserve"> PAGEREF _Toc218523834 \h </w:instrText>
             </w:r>
             <w:r>
               <w:rPr>
@@ -1097,7 +1097,7 @@
                 <w:noProof/>
                 <w:webHidden/>
               </w:rPr>
-              <w:t>5</w:t>
+              <w:t>6</w:t>
             </w:r>
             <w:r>
               <w:rPr>
@@ -1122,7 +1122,7 @@
               <w:szCs w:val="24"/>
             </w:rPr>
           </w:pPr>
-          <w:hyperlink w:anchor="_Toc218453010" w:history="1">
+          <w:hyperlink w:anchor="_Toc218523835" w:history="1">
             <w:r>
               <w:rPr>
                 <w:rStyle w:val="Hyperlink"/>
@@ -1176,7 +1176,7 @@
                 <w:noProof/>
                 <w:webHidden/>
               </w:rPr>
-              <w:instrText xml:space="preserve"> PAGEREF _Toc218453010 \h </w:instrText>
+              <w:instrText xml:space="preserve"> PAGEREF _Toc218523835 \h </w:instrText>
             </w:r>
             <w:r>
               <w:rPr>
@@ -1196,7 +1196,7 @@
                 <w:noProof/>
                 <w:webHidden/>
               </w:rPr>
-              <w:t>5</w:t>
+              <w:t>6</w:t>
             </w:r>
             <w:r>
               <w:rPr>
@@ -1221,7 +1221,7 @@
               <w:szCs w:val="24"/>
             </w:rPr>
           </w:pPr>
-          <w:hyperlink w:anchor="_Toc218453011" w:history="1">
+          <w:hyperlink w:anchor="_Toc218523836" w:history="1">
             <w:r>
               <w:rPr>
                 <w:rStyle w:val="Hyperlink"/>
@@ -1275,7 +1275,7 @@
                 <w:noProof/>
                 <w:webHidden/>
               </w:rPr>
-              <w:instrText xml:space="preserve"> PAGEREF _Toc218453011 \h </w:instrText>
+              <w:instrText xml:space="preserve"> PAGEREF _Toc218523836 \h </w:instrText>
             </w:r>
             <w:r>
               <w:rPr>
@@ -1295,7 +1295,7 @@
                 <w:noProof/>
                 <w:webHidden/>
               </w:rPr>
-              <w:t>6</w:t>
+              <w:t>7</w:t>
             </w:r>
             <w:r>
               <w:rPr>
@@ -1320,7 +1320,7 @@
               <w:szCs w:val="24"/>
             </w:rPr>
           </w:pPr>
-          <w:hyperlink w:anchor="_Toc218453012" w:history="1">
+          <w:hyperlink w:anchor="_Toc218523837" w:history="1">
             <w:r>
               <w:rPr>
                 <w:rStyle w:val="Hyperlink"/>
@@ -1374,7 +1374,7 @@
                 <w:noProof/>
                 <w:webHidden/>
               </w:rPr>
-              <w:instrText xml:space="preserve"> PAGEREF _Toc218453012 \h </w:instrText>
+              <w:instrText xml:space="preserve"> PAGEREF _Toc218523837 \h </w:instrText>
             </w:r>
             <w:r>
               <w:rPr>
@@ -1394,7 +1394,7 @@
                 <w:noProof/>
                 <w:webHidden/>
               </w:rPr>
-              <w:t>6</w:t>
+              <w:t>7</w:t>
             </w:r>
             <w:r>
               <w:rPr>
@@ -1419,7 +1419,7 @@
               <w:szCs w:val="24"/>
             </w:rPr>
           </w:pPr>
-          <w:hyperlink w:anchor="_Toc218453013" w:history="1">
+          <w:hyperlink w:anchor="_Toc218523838" w:history="1">
             <w:r>
               <w:rPr>
                 <w:rStyle w:val="Hyperlink"/>
@@ -1473,7 +1473,7 @@
                 <w:noProof/>
                 <w:webHidden/>
               </w:rPr>
-              <w:instrText xml:space="preserve"> PAGEREF _Toc218453013 \h </w:instrText>
+              <w:instrText xml:space="preserve"> PAGEREF _Toc218523838 \h </w:instrText>
             </w:r>
             <w:r>
               <w:rPr>
@@ -1493,7 +1493,7 @@
                 <w:noProof/>
                 <w:webHidden/>
               </w:rPr>
-              <w:t>7</w:t>
+              <w:t>8</w:t>
             </w:r>
             <w:r>
               <w:rPr>
@@ -1518,7 +1518,7 @@
               <w:szCs w:val="24"/>
             </w:rPr>
           </w:pPr>
-          <w:hyperlink w:anchor="_Toc218453014" w:history="1">
+          <w:hyperlink w:anchor="_Toc218523839" w:history="1">
             <w:r>
               <w:rPr>
                 <w:rStyle w:val="Hyperlink"/>
@@ -1572,7 +1572,7 @@
                 <w:noProof/>
                 <w:webHidden/>
               </w:rPr>
-              <w:instrText xml:space="preserve"> PAGEREF _Toc218453014 \h </w:instrText>
+              <w:instrText xml:space="preserve"> PAGEREF _Toc218523839 \h </w:instrText>
             </w:r>
             <w:r>
               <w:rPr>
@@ -1592,7 +1592,7 @@
                 <w:noProof/>
                 <w:webHidden/>
               </w:rPr>
-              <w:t>7</w:t>
+              <w:t>8</w:t>
             </w:r>
             <w:r>
               <w:rPr>
@@ -1618,7 +1618,7 @@
               <w:szCs w:val="24"/>
             </w:rPr>
           </w:pPr>
-          <w:hyperlink w:anchor="_Toc218453015" w:history="1">
+          <w:hyperlink w:anchor="_Toc218523840" w:history="1">
             <w:r>
               <w:rPr>
                 <w:rStyle w:val="Hyperlink"/>
@@ -1647,7 +1647,7 @@
                 <w:noProof/>
                 <w:webHidden/>
               </w:rPr>
-              <w:instrText xml:space="preserve"> PAGEREF _Toc218453015 \h </w:instrText>
+              <w:instrText xml:space="preserve"> PAGEREF _Toc218523840 \h </w:instrText>
             </w:r>
             <w:r>
               <w:rPr>
@@ -1667,7 +1667,7 @@
                 <w:noProof/>
                 <w:webHidden/>
               </w:rPr>
-              <w:t>8</w:t>
+              <w:t>9</w:t>
             </w:r>
             <w:r>
               <w:rPr>
@@ -1692,7 +1692,7 @@
               <w:szCs w:val="24"/>
             </w:rPr>
           </w:pPr>
-          <w:hyperlink w:anchor="_Toc218453016" w:history="1">
+          <w:hyperlink w:anchor="_Toc218523841" w:history="1">
             <w:r>
               <w:rPr>
                 <w:rStyle w:val="Hyperlink"/>
@@ -1737,7 +1737,7 @@
                 <w:noProof/>
                 <w:webHidden/>
               </w:rPr>
-              <w:instrText xml:space="preserve"> PAGEREF _Toc218453016 \h </w:instrText>
+              <w:instrText xml:space="preserve"> PAGEREF _Toc218523841 \h </w:instrText>
             </w:r>
             <w:r>
               <w:rPr>
@@ -1757,7 +1757,7 @@
                 <w:noProof/>
                 <w:webHidden/>
               </w:rPr>
-              <w:t>8</w:t>
+              <w:t>9</w:t>
             </w:r>
             <w:r>
               <w:rPr>
@@ -1782,7 +1782,7 @@
               <w:szCs w:val="24"/>
             </w:rPr>
           </w:pPr>
-          <w:hyperlink w:anchor="_Toc218453017" w:history="1">
+          <w:hyperlink w:anchor="_Toc218523842" w:history="1">
             <w:r>
               <w:rPr>
                 <w:rStyle w:val="Hyperlink"/>
@@ -1827,7 +1827,7 @@
                 <w:noProof/>
                 <w:webHidden/>
               </w:rPr>
-              <w:instrText xml:space="preserve"> PAGEREF _Toc218453017 \h </w:instrText>
+              <w:instrText xml:space="preserve"> PAGEREF _Toc218523842 \h </w:instrText>
             </w:r>
             <w:r>
               <w:rPr>
@@ -1847,7 +1847,7 @@
                 <w:noProof/>
                 <w:webHidden/>
               </w:rPr>
-              <w:t>8</w:t>
+              <w:t>9</w:t>
             </w:r>
             <w:r>
               <w:rPr>
@@ -1872,7 +1872,7 @@
               <w:szCs w:val="24"/>
             </w:rPr>
           </w:pPr>
-          <w:hyperlink w:anchor="_Toc218453018" w:history="1">
+          <w:hyperlink w:anchor="_Toc218523843" w:history="1">
             <w:r>
               <w:rPr>
                 <w:rStyle w:val="Hyperlink"/>
@@ -1917,7 +1917,7 @@
                 <w:noProof/>
                 <w:webHidden/>
               </w:rPr>
-              <w:instrText xml:space="preserve"> PAGEREF _Toc218453018 \h </w:instrText>
+              <w:instrText xml:space="preserve"> PAGEREF _Toc218523843 \h </w:instrText>
             </w:r>
             <w:r>
               <w:rPr>
@@ -1937,7 +1937,7 @@
                 <w:noProof/>
                 <w:webHidden/>
               </w:rPr>
-              <w:t>8</w:t>
+              <w:t>9</w:t>
             </w:r>
             <w:r>
               <w:rPr>
@@ -1962,7 +1962,7 @@
               <w:szCs w:val="24"/>
             </w:rPr>
           </w:pPr>
-          <w:hyperlink w:anchor="_Toc218453019" w:history="1">
+          <w:hyperlink w:anchor="_Toc218523844" w:history="1">
             <w:r>
               <w:rPr>
                 <w:rStyle w:val="Hyperlink"/>
@@ -2007,7 +2007,7 @@
                 <w:noProof/>
                 <w:webHidden/>
               </w:rPr>
-              <w:instrText xml:space="preserve"> PAGEREF _Toc218453019 \h </w:instrText>
+              <w:instrText xml:space="preserve"> PAGEREF _Toc218523844 \h </w:instrText>
             </w:r>
             <w:r>
               <w:rPr>
@@ -2027,7 +2027,7 @@
                 <w:noProof/>
                 <w:webHidden/>
               </w:rPr>
-              <w:t>8</w:t>
+              <w:t>9</w:t>
             </w:r>
             <w:r>
               <w:rPr>
@@ -2052,7 +2052,7 @@
               <w:szCs w:val="24"/>
             </w:rPr>
           </w:pPr>
-          <w:hyperlink w:anchor="_Toc218453020" w:history="1">
+          <w:hyperlink w:anchor="_Toc218523845" w:history="1">
             <w:r>
               <w:rPr>
                 <w:rStyle w:val="Hyperlink"/>
@@ -2097,7 +2097,7 @@
                 <w:noProof/>
                 <w:webHidden/>
               </w:rPr>
-              <w:instrText xml:space="preserve"> PAGEREF _Toc218453020 \h </w:instrText>
+              <w:instrText xml:space="preserve"> PAGEREF _Toc218523845 \h </w:instrText>
             </w:r>
             <w:r>
               <w:rPr>
@@ -2117,7 +2117,7 @@
                 <w:noProof/>
                 <w:webHidden/>
               </w:rPr>
-              <w:t>8</w:t>
+              <w:t>9</w:t>
             </w:r>
             <w:r>
               <w:rPr>
@@ -2142,7 +2142,7 @@
               <w:szCs w:val="24"/>
             </w:rPr>
           </w:pPr>
-          <w:hyperlink w:anchor="_Toc218453021" w:history="1">
+          <w:hyperlink w:anchor="_Toc218523846" w:history="1">
             <w:r>
               <w:rPr>
                 <w:rStyle w:val="Hyperlink"/>
@@ -2187,7 +2187,7 @@
                 <w:noProof/>
                 <w:webHidden/>
               </w:rPr>
-              <w:instrText xml:space="preserve"> PAGEREF _Toc218453021 \h </w:instrText>
+              <w:instrText xml:space="preserve"> PAGEREF _Toc218523846 \h </w:instrText>
             </w:r>
             <w:r>
               <w:rPr>
@@ -2207,7 +2207,7 @@
                 <w:noProof/>
                 <w:webHidden/>
               </w:rPr>
-              <w:t>8</w:t>
+              <w:t>9</w:t>
             </w:r>
             <w:r>
               <w:rPr>
@@ -2232,7 +2232,7 @@
               <w:szCs w:val="24"/>
             </w:rPr>
           </w:pPr>
-          <w:hyperlink w:anchor="_Toc218453022" w:history="1">
+          <w:hyperlink w:anchor="_Toc218523847" w:history="1">
             <w:r>
               <w:rPr>
                 <w:rStyle w:val="Hyperlink"/>
@@ -2277,7 +2277,7 @@
                 <w:noProof/>
                 <w:webHidden/>
               </w:rPr>
-              <w:instrText xml:space="preserve"> PAGEREF _Toc218453022 \h </w:instrText>
+              <w:instrText xml:space="preserve"> PAGEREF _Toc218523847 \h </w:instrText>
             </w:r>
             <w:r>
               <w:rPr>
@@ -2297,7 +2297,7 @@
                 <w:noProof/>
                 <w:webHidden/>
               </w:rPr>
-              <w:t>9</w:t>
+              <w:t>10</w:t>
             </w:r>
             <w:r>
               <w:rPr>
@@ -2322,7 +2322,7 @@
               <w:szCs w:val="24"/>
             </w:rPr>
           </w:pPr>
-          <w:hyperlink w:anchor="_Toc218453023" w:history="1">
+          <w:hyperlink w:anchor="_Toc218523848" w:history="1">
             <w:r>
               <w:rPr>
                 <w:rStyle w:val="Hyperlink"/>
@@ -2367,7 +2367,7 @@
                 <w:noProof/>
                 <w:webHidden/>
               </w:rPr>
-              <w:instrText xml:space="preserve"> PAGEREF _Toc218453023 \h </w:instrText>
+              <w:instrText xml:space="preserve"> PAGEREF _Toc218523848 \h </w:instrText>
             </w:r>
             <w:r>
               <w:rPr>
@@ -2387,7 +2387,7 @@
                 <w:noProof/>
                 <w:webHidden/>
               </w:rPr>
-              <w:t>9</w:t>
+              <w:t>10</w:t>
             </w:r>
             <w:r>
               <w:rPr>
@@ -2412,7 +2412,7 @@
               <w:szCs w:val="24"/>
             </w:rPr>
           </w:pPr>
-          <w:hyperlink w:anchor="_Toc218453024" w:history="1">
+          <w:hyperlink w:anchor="_Toc218523849" w:history="1">
             <w:r>
               <w:rPr>
                 <w:rStyle w:val="Hyperlink"/>
@@ -2457,7 +2457,7 @@
                 <w:noProof/>
                 <w:webHidden/>
               </w:rPr>
-              <w:instrText xml:space="preserve"> PAGEREF _Toc218453024 \h </w:instrText>
+              <w:instrText xml:space="preserve"> PAGEREF _Toc218523849 \h </w:instrText>
             </w:r>
             <w:r>
               <w:rPr>
@@ -2477,7 +2477,7 @@
                 <w:noProof/>
                 <w:webHidden/>
               </w:rPr>
-              <w:t>9</w:t>
+              <w:t>10</w:t>
             </w:r>
             <w:r>
               <w:rPr>
@@ -2502,7 +2502,7 @@
               <w:szCs w:val="24"/>
             </w:rPr>
           </w:pPr>
-          <w:hyperlink w:anchor="_Toc218453025" w:history="1">
+          <w:hyperlink w:anchor="_Toc218523850" w:history="1">
             <w:r>
               <w:rPr>
                 <w:rStyle w:val="Hyperlink"/>
@@ -2547,7 +2547,7 @@
                 <w:noProof/>
                 <w:webHidden/>
               </w:rPr>
-              <w:instrText xml:space="preserve"> PAGEREF _Toc218453025 \h </w:instrText>
+              <w:instrText xml:space="preserve"> PAGEREF _Toc218523850 \h </w:instrText>
             </w:r>
             <w:r>
               <w:rPr>
@@ -2567,7 +2567,7 @@
                 <w:noProof/>
                 <w:webHidden/>
               </w:rPr>
-              <w:t>9</w:t>
+              <w:t>10</w:t>
             </w:r>
             <w:r>
               <w:rPr>
@@ -2592,7 +2592,7 @@
               <w:szCs w:val="24"/>
             </w:rPr>
           </w:pPr>
-          <w:hyperlink w:anchor="_Toc218453026" w:history="1">
+          <w:hyperlink w:anchor="_Toc218523851" w:history="1">
             <w:r>
               <w:rPr>
                 <w:rStyle w:val="Hyperlink"/>
@@ -2637,7 +2637,7 @@
                 <w:noProof/>
                 <w:webHidden/>
               </w:rPr>
-              <w:instrText xml:space="preserve"> PAGEREF _Toc218453026 \h </w:instrText>
+              <w:instrText xml:space="preserve"> PAGEREF _Toc218523851 \h </w:instrText>
             </w:r>
             <w:r>
               <w:rPr>
@@ -2657,7 +2657,7 @@
                 <w:noProof/>
                 <w:webHidden/>
               </w:rPr>
-              <w:t>9</w:t>
+              <w:t>10</w:t>
             </w:r>
             <w:r>
               <w:rPr>
@@ -2680,7 +2680,7 @@
               <w:noProof/>
             </w:rPr>
           </w:pPr>
-          <w:hyperlink w:anchor="_Toc218453027" w:history="1">
+          <w:hyperlink w:anchor="_Toc218523852" w:history="1">
             <w:r>
               <w:rPr>
                 <w:rStyle w:val="Hyperlink"/>
@@ -2727,7 +2727,7 @@
                 <w:noProof/>
                 <w:webHidden/>
               </w:rPr>
-              <w:instrText xml:space="preserve"> PAGEREF _Toc218453027 \h </w:instrText>
+              <w:instrText xml:space="preserve"> PAGEREF _Toc218523852 \h </w:instrText>
             </w:r>
             <w:r>
               <w:rPr>
@@ -2747,7 +2747,7 @@
                 <w:noProof/>
                 <w:webHidden/>
               </w:rPr>
-              <w:t>10</w:t>
+              <w:t>11</w:t>
             </w:r>
             <w:r>
               <w:rPr>
@@ -2770,7 +2770,7 @@
               <w:noProof/>
             </w:rPr>
           </w:pPr>
-          <w:hyperlink w:anchor="_Toc218453028" w:history="1">
+          <w:hyperlink w:anchor="_Toc218523853" w:history="1">
             <w:r>
               <w:rPr>
                 <w:rStyle w:val="Hyperlink"/>
@@ -2817,7 +2817,7 @@
                 <w:noProof/>
                 <w:webHidden/>
               </w:rPr>
-              <w:instrText xml:space="preserve"> PAGEREF _Toc218453028 \h </w:instrText>
+              <w:instrText xml:space="preserve"> PAGEREF _Toc218523853 \h </w:instrText>
             </w:r>
             <w:r>
               <w:rPr>
@@ -2837,7 +2837,804 @@
                 <w:noProof/>
                 <w:webHidden/>
               </w:rPr>
-              <w:t>11</w:t>
+              <w:t>12</w:t>
+            </w:r>
+            <w:r>
+              <w:rPr>
+                <w:noProof/>
+                <w:webHidden/>
+              </w:rPr>
+              <w:fldChar w:fldCharType="end"/>
+            </w:r>
+          </w:hyperlink>
+        </w:p>
+        <w:p>
+          <w:pPr>
+            <w:pStyle w:val="TOC1"/>
+            <w:rPr>
+              <w:rFonts w:eastAsiaTheme="minorEastAsia" w:cstheme="minorBidi"/>
+              <w:b w:val="0"/>
+              <w:bCs w:val="0"/>
+              <w:i w:val="0"/>
+              <w:iCs w:val="0"/>
+              <w:noProof/>
+            </w:rPr>
+          </w:pPr>
+          <w:hyperlink w:anchor="_Toc218523854" w:history="1">
+            <w:r>
+              <w:rPr>
+                <w:rStyle w:val="Hyperlink"/>
+                <w:noProof/>
+                <w:lang w:val="ro-RO"/>
+              </w:rPr>
+              <w:t>4.</w:t>
+            </w:r>
+            <w:r>
+              <w:rPr>
+                <w:rFonts w:eastAsiaTheme="minorEastAsia" w:cstheme="minorBidi"/>
+                <w:b w:val="0"/>
+                <w:bCs w:val="0"/>
+                <w:i w:val="0"/>
+                <w:iCs w:val="0"/>
+                <w:noProof/>
+              </w:rPr>
+              <w:tab/>
+            </w:r>
+            <w:r>
+              <w:rPr>
+                <w:rStyle w:val="Hyperlink"/>
+                <w:noProof/>
+                <w:lang w:val="ro-RO"/>
+              </w:rPr>
+              <w:t>Implementați în Oracle diagrama conceptuală realizată: definiți toate tabelele, adăugând toa</w:t>
+            </w:r>
+            <w:r>
+              <w:rPr>
+                <w:rStyle w:val="Hyperlink"/>
+                <w:noProof/>
+                <w:lang w:val="ro-RO"/>
+              </w:rPr>
+              <w:t>t</w:t>
+            </w:r>
+            <w:r>
+              <w:rPr>
+                <w:rStyle w:val="Hyperlink"/>
+                <w:noProof/>
+                <w:lang w:val="ro-RO"/>
+              </w:rPr>
+              <w:t>e constrângerile de integritate necesare (chei primare, cheile externe etc).</w:t>
+            </w:r>
+            <w:r>
+              <w:rPr>
+                <w:noProof/>
+                <w:webHidden/>
+              </w:rPr>
+              <w:tab/>
+            </w:r>
+            <w:r>
+              <w:rPr>
+                <w:noProof/>
+                <w:webHidden/>
+              </w:rPr>
+              <w:fldChar w:fldCharType="begin"/>
+            </w:r>
+            <w:r>
+              <w:rPr>
+                <w:noProof/>
+                <w:webHidden/>
+              </w:rPr>
+              <w:instrText xml:space="preserve"> PAGEREF _Toc218523854 \h </w:instrText>
+            </w:r>
+            <w:r>
+              <w:rPr>
+                <w:noProof/>
+                <w:webHidden/>
+              </w:rPr>
+            </w:r>
+            <w:r>
+              <w:rPr>
+                <w:noProof/>
+                <w:webHidden/>
+              </w:rPr>
+              <w:fldChar w:fldCharType="separate"/>
+            </w:r>
+            <w:r>
+              <w:rPr>
+                <w:noProof/>
+                <w:webHidden/>
+              </w:rPr>
+              <w:t>13</w:t>
+            </w:r>
+            <w:r>
+              <w:rPr>
+                <w:noProof/>
+                <w:webHidden/>
+              </w:rPr>
+              <w:fldChar w:fldCharType="end"/>
+            </w:r>
+          </w:hyperlink>
+        </w:p>
+        <w:p>
+          <w:pPr>
+            <w:pStyle w:val="TOC1"/>
+            <w:rPr>
+              <w:rFonts w:eastAsiaTheme="minorEastAsia" w:cstheme="minorBidi"/>
+              <w:b w:val="0"/>
+              <w:bCs w:val="0"/>
+              <w:i w:val="0"/>
+              <w:iCs w:val="0"/>
+              <w:noProof/>
+            </w:rPr>
+          </w:pPr>
+          <w:hyperlink w:anchor="_Toc218523855" w:history="1">
+            <w:r>
+              <w:rPr>
+                <w:rStyle w:val="Hyperlink"/>
+                <w:noProof/>
+                <w:lang w:val="ro-RO"/>
+              </w:rPr>
+              <w:t>5.</w:t>
+            </w:r>
+            <w:r>
+              <w:rPr>
+                <w:rFonts w:eastAsiaTheme="minorEastAsia" w:cstheme="minorBidi"/>
+                <w:b w:val="0"/>
+                <w:bCs w:val="0"/>
+                <w:i w:val="0"/>
+                <w:iCs w:val="0"/>
+                <w:noProof/>
+              </w:rPr>
+              <w:tab/>
+            </w:r>
+            <w:r>
+              <w:rPr>
+                <w:rStyle w:val="Hyperlink"/>
+                <w:noProof/>
+                <w:lang w:val="ro-RO"/>
+              </w:rPr>
+              <w:t>Adăugați informații coerente în tabelele create (minim 5 înregistrări pentru fiecare entitate independentă; minim 10 înregistrări pentru fiecare tabelă asociativă).</w:t>
+            </w:r>
+            <w:r>
+              <w:rPr>
+                <w:noProof/>
+                <w:webHidden/>
+              </w:rPr>
+              <w:tab/>
+            </w:r>
+            <w:r>
+              <w:rPr>
+                <w:noProof/>
+                <w:webHidden/>
+              </w:rPr>
+              <w:fldChar w:fldCharType="begin"/>
+            </w:r>
+            <w:r>
+              <w:rPr>
+                <w:noProof/>
+                <w:webHidden/>
+              </w:rPr>
+              <w:instrText xml:space="preserve"> PAGEREF _Toc218523855 \h </w:instrText>
+            </w:r>
+            <w:r>
+              <w:rPr>
+                <w:noProof/>
+                <w:webHidden/>
+              </w:rPr>
+            </w:r>
+            <w:r>
+              <w:rPr>
+                <w:noProof/>
+                <w:webHidden/>
+              </w:rPr>
+              <w:fldChar w:fldCharType="separate"/>
+            </w:r>
+            <w:r>
+              <w:rPr>
+                <w:noProof/>
+                <w:webHidden/>
+              </w:rPr>
+              <w:t>14</w:t>
+            </w:r>
+            <w:r>
+              <w:rPr>
+                <w:noProof/>
+                <w:webHidden/>
+              </w:rPr>
+              <w:fldChar w:fldCharType="end"/>
+            </w:r>
+          </w:hyperlink>
+        </w:p>
+        <w:p>
+          <w:pPr>
+            <w:pStyle w:val="TOC1"/>
+            <w:rPr>
+              <w:rFonts w:eastAsiaTheme="minorEastAsia" w:cstheme="minorBidi"/>
+              <w:b w:val="0"/>
+              <w:bCs w:val="0"/>
+              <w:i w:val="0"/>
+              <w:iCs w:val="0"/>
+              <w:noProof/>
+            </w:rPr>
+          </w:pPr>
+          <w:hyperlink w:anchor="_Toc218523856" w:history="1">
+            <w:r>
+              <w:rPr>
+                <w:rStyle w:val="Hyperlink"/>
+                <w:noProof/>
+                <w:lang w:val="ro-RO"/>
+              </w:rPr>
+              <w:t>6.</w:t>
+            </w:r>
+            <w:r>
+              <w:rPr>
+                <w:rFonts w:eastAsiaTheme="minorEastAsia" w:cstheme="minorBidi"/>
+                <w:b w:val="0"/>
+                <w:bCs w:val="0"/>
+                <w:i w:val="0"/>
+                <w:iCs w:val="0"/>
+                <w:noProof/>
+              </w:rPr>
+              <w:tab/>
+            </w:r>
+            <w:r>
+              <w:rPr>
+                <w:rStyle w:val="Hyperlink"/>
+                <w:noProof/>
+                <w:lang w:val="ro-RO"/>
+              </w:rPr>
+              <w:t>Formulați în limbaj natural o problemă pe care să o rezolvați folosind un subprogram stocat independent care să utilizeze toate cele 3 tipuri de colecții studiate. Apelați subprogramul.</w:t>
+            </w:r>
+            <w:r>
+              <w:rPr>
+                <w:noProof/>
+                <w:webHidden/>
+              </w:rPr>
+              <w:tab/>
+            </w:r>
+            <w:r>
+              <w:rPr>
+                <w:noProof/>
+                <w:webHidden/>
+              </w:rPr>
+              <w:fldChar w:fldCharType="begin"/>
+            </w:r>
+            <w:r>
+              <w:rPr>
+                <w:noProof/>
+                <w:webHidden/>
+              </w:rPr>
+              <w:instrText xml:space="preserve"> PAGEREF _Toc218523856 \h </w:instrText>
+            </w:r>
+            <w:r>
+              <w:rPr>
+                <w:noProof/>
+                <w:webHidden/>
+              </w:rPr>
+            </w:r>
+            <w:r>
+              <w:rPr>
+                <w:noProof/>
+                <w:webHidden/>
+              </w:rPr>
+              <w:fldChar w:fldCharType="separate"/>
+            </w:r>
+            <w:r>
+              <w:rPr>
+                <w:noProof/>
+                <w:webHidden/>
+              </w:rPr>
+              <w:t>15</w:t>
+            </w:r>
+            <w:r>
+              <w:rPr>
+                <w:noProof/>
+                <w:webHidden/>
+              </w:rPr>
+              <w:fldChar w:fldCharType="end"/>
+            </w:r>
+          </w:hyperlink>
+        </w:p>
+        <w:p>
+          <w:pPr>
+            <w:pStyle w:val="TOC1"/>
+            <w:rPr>
+              <w:rFonts w:eastAsiaTheme="minorEastAsia" w:cstheme="minorBidi"/>
+              <w:b w:val="0"/>
+              <w:bCs w:val="0"/>
+              <w:i w:val="0"/>
+              <w:iCs w:val="0"/>
+              <w:noProof/>
+            </w:rPr>
+          </w:pPr>
+          <w:hyperlink w:anchor="_Toc218523857" w:history="1">
+            <w:r>
+              <w:rPr>
+                <w:rStyle w:val="Hyperlink"/>
+                <w:noProof/>
+                <w:lang w:val="ro-RO"/>
+              </w:rPr>
+              <w:t>7.</w:t>
+            </w:r>
+            <w:r>
+              <w:rPr>
+                <w:rFonts w:eastAsiaTheme="minorEastAsia" w:cstheme="minorBidi"/>
+                <w:b w:val="0"/>
+                <w:bCs w:val="0"/>
+                <w:i w:val="0"/>
+                <w:iCs w:val="0"/>
+                <w:noProof/>
+              </w:rPr>
+              <w:tab/>
+            </w:r>
+            <w:r>
+              <w:rPr>
+                <w:rStyle w:val="Hyperlink"/>
+                <w:noProof/>
+                <w:lang w:val="ro-RO"/>
+              </w:rPr>
+              <w:t>Formulați în limbaj natural o problemă pe care să o rezolvați folosind un subprogram stocat independent care să utilizeze 2 tipuri diferite de cursoare studiate, unul dintre acestea fiind cursor parametrizat, dependent de celălalt cursor. Apelați subprogramul.</w:t>
+            </w:r>
+            <w:r>
+              <w:rPr>
+                <w:noProof/>
+                <w:webHidden/>
+              </w:rPr>
+              <w:tab/>
+            </w:r>
+            <w:r>
+              <w:rPr>
+                <w:noProof/>
+                <w:webHidden/>
+              </w:rPr>
+              <w:fldChar w:fldCharType="begin"/>
+            </w:r>
+            <w:r>
+              <w:rPr>
+                <w:noProof/>
+                <w:webHidden/>
+              </w:rPr>
+              <w:instrText xml:space="preserve"> PAGEREF _Toc218523857 \h </w:instrText>
+            </w:r>
+            <w:r>
+              <w:rPr>
+                <w:noProof/>
+                <w:webHidden/>
+              </w:rPr>
+            </w:r>
+            <w:r>
+              <w:rPr>
+                <w:noProof/>
+                <w:webHidden/>
+              </w:rPr>
+              <w:fldChar w:fldCharType="separate"/>
+            </w:r>
+            <w:r>
+              <w:rPr>
+                <w:noProof/>
+                <w:webHidden/>
+              </w:rPr>
+              <w:t>16</w:t>
+            </w:r>
+            <w:r>
+              <w:rPr>
+                <w:noProof/>
+                <w:webHidden/>
+              </w:rPr>
+              <w:fldChar w:fldCharType="end"/>
+            </w:r>
+          </w:hyperlink>
+        </w:p>
+        <w:p>
+          <w:pPr>
+            <w:pStyle w:val="TOC1"/>
+            <w:rPr>
+              <w:rFonts w:eastAsiaTheme="minorEastAsia" w:cstheme="minorBidi"/>
+              <w:b w:val="0"/>
+              <w:bCs w:val="0"/>
+              <w:i w:val="0"/>
+              <w:iCs w:val="0"/>
+              <w:noProof/>
+            </w:rPr>
+          </w:pPr>
+          <w:hyperlink w:anchor="_Toc218523858" w:history="1">
+            <w:r>
+              <w:rPr>
+                <w:rStyle w:val="Hyperlink"/>
+                <w:noProof/>
+                <w:lang w:val="ro-RO"/>
+              </w:rPr>
+              <w:t>8.</w:t>
+            </w:r>
+            <w:r>
+              <w:rPr>
+                <w:rFonts w:eastAsiaTheme="minorEastAsia" w:cstheme="minorBidi"/>
+                <w:b w:val="0"/>
+                <w:bCs w:val="0"/>
+                <w:i w:val="0"/>
+                <w:iCs w:val="0"/>
+                <w:noProof/>
+              </w:rPr>
+              <w:tab/>
+            </w:r>
+            <w:r>
+              <w:rPr>
+                <w:rStyle w:val="Hyperlink"/>
+                <w:noProof/>
+                <w:lang w:val="ro-RO"/>
+              </w:rPr>
+              <w:t>Formulați în limbaj natural o problemă pe care să o rezolvați folosind un subprogram stocat independent de tip funcție care să utilizeze într-o singură comandă SQL 3 dintre tabelele create. Tratați toate excepțiile care pot apărea, incluzând excepțiile predefinite NO_DATA_FOUND și TOO_MANY_ROWS. Apelați subprogramul astfel încât să evidențiați toate cazurile tratate.</w:t>
+            </w:r>
+            <w:r>
+              <w:rPr>
+                <w:noProof/>
+                <w:webHidden/>
+              </w:rPr>
+              <w:tab/>
+            </w:r>
+            <w:r>
+              <w:rPr>
+                <w:noProof/>
+                <w:webHidden/>
+              </w:rPr>
+              <w:fldChar w:fldCharType="begin"/>
+            </w:r>
+            <w:r>
+              <w:rPr>
+                <w:noProof/>
+                <w:webHidden/>
+              </w:rPr>
+              <w:instrText xml:space="preserve"> PAGEREF _Toc218523858 \h </w:instrText>
+            </w:r>
+            <w:r>
+              <w:rPr>
+                <w:noProof/>
+                <w:webHidden/>
+              </w:rPr>
+            </w:r>
+            <w:r>
+              <w:rPr>
+                <w:noProof/>
+                <w:webHidden/>
+              </w:rPr>
+              <w:fldChar w:fldCharType="separate"/>
+            </w:r>
+            <w:r>
+              <w:rPr>
+                <w:noProof/>
+                <w:webHidden/>
+              </w:rPr>
+              <w:t>17</w:t>
+            </w:r>
+            <w:r>
+              <w:rPr>
+                <w:noProof/>
+                <w:webHidden/>
+              </w:rPr>
+              <w:fldChar w:fldCharType="end"/>
+            </w:r>
+          </w:hyperlink>
+        </w:p>
+        <w:p>
+          <w:pPr>
+            <w:pStyle w:val="TOC1"/>
+            <w:rPr>
+              <w:rFonts w:eastAsiaTheme="minorEastAsia" w:cstheme="minorBidi"/>
+              <w:b w:val="0"/>
+              <w:bCs w:val="0"/>
+              <w:i w:val="0"/>
+              <w:iCs w:val="0"/>
+              <w:noProof/>
+            </w:rPr>
+          </w:pPr>
+          <w:hyperlink w:anchor="_Toc218523859" w:history="1">
+            <w:r>
+              <w:rPr>
+                <w:rStyle w:val="Hyperlink"/>
+                <w:noProof/>
+                <w:lang w:val="ro-RO"/>
+              </w:rPr>
+              <w:t xml:space="preserve">9. Formulați în limbaj natural o problemă pe care să o rezolvați folosind un subprogram stocat independent de tip procedură care să aibă minim 2 parametri și să utilizeze într-o </w:t>
+            </w:r>
+            <w:r>
+              <w:rPr>
+                <w:rStyle w:val="Hyperlink"/>
+                <w:noProof/>
+                <w:lang w:val="ro-RO"/>
+              </w:rPr>
+              <w:lastRenderedPageBreak/>
+              <w:t>singură comandă SQL 5 dintre tabelele create. Definiți minim 2 excepții proprii, altele decât cele predefinite la nivel de sistem. Apelați subprogramul astfel încât să evidențiați toate cazurile definite și tratate.</w:t>
+            </w:r>
+            <w:r>
+              <w:rPr>
+                <w:noProof/>
+                <w:webHidden/>
+              </w:rPr>
+              <w:tab/>
+            </w:r>
+            <w:r>
+              <w:rPr>
+                <w:noProof/>
+                <w:webHidden/>
+              </w:rPr>
+              <w:fldChar w:fldCharType="begin"/>
+            </w:r>
+            <w:r>
+              <w:rPr>
+                <w:noProof/>
+                <w:webHidden/>
+              </w:rPr>
+              <w:instrText xml:space="preserve"> PAGEREF _Toc218523859 \h </w:instrText>
+            </w:r>
+            <w:r>
+              <w:rPr>
+                <w:noProof/>
+                <w:webHidden/>
+              </w:rPr>
+            </w:r>
+            <w:r>
+              <w:rPr>
+                <w:noProof/>
+                <w:webHidden/>
+              </w:rPr>
+              <w:fldChar w:fldCharType="separate"/>
+            </w:r>
+            <w:r>
+              <w:rPr>
+                <w:noProof/>
+                <w:webHidden/>
+              </w:rPr>
+              <w:t>18</w:t>
+            </w:r>
+            <w:r>
+              <w:rPr>
+                <w:noProof/>
+                <w:webHidden/>
+              </w:rPr>
+              <w:fldChar w:fldCharType="end"/>
+            </w:r>
+          </w:hyperlink>
+        </w:p>
+        <w:p>
+          <w:pPr>
+            <w:pStyle w:val="TOC1"/>
+            <w:rPr>
+              <w:rFonts w:eastAsiaTheme="minorEastAsia" w:cstheme="minorBidi"/>
+              <w:b w:val="0"/>
+              <w:bCs w:val="0"/>
+              <w:i w:val="0"/>
+              <w:iCs w:val="0"/>
+              <w:noProof/>
+            </w:rPr>
+          </w:pPr>
+          <w:hyperlink w:anchor="_Toc218523860" w:history="1">
+            <w:r>
+              <w:rPr>
+                <w:rStyle w:val="Hyperlink"/>
+                <w:noProof/>
+                <w:lang w:val="ro-RO"/>
+              </w:rPr>
+              <w:t>9.</w:t>
+            </w:r>
+            <w:r>
+              <w:rPr>
+                <w:rFonts w:eastAsiaTheme="minorEastAsia" w:cstheme="minorBidi"/>
+                <w:b w:val="0"/>
+                <w:bCs w:val="0"/>
+                <w:i w:val="0"/>
+                <w:iCs w:val="0"/>
+                <w:noProof/>
+              </w:rPr>
+              <w:tab/>
+            </w:r>
+            <w:r>
+              <w:rPr>
+                <w:rStyle w:val="Hyperlink"/>
+                <w:noProof/>
+                <w:lang w:val="ro-RO"/>
+              </w:rPr>
+              <w:t>Definiți un trigger de tip LMD la nivel de comandă. Declanșați trigger-ul.</w:t>
+            </w:r>
+            <w:r>
+              <w:rPr>
+                <w:noProof/>
+                <w:webHidden/>
+              </w:rPr>
+              <w:tab/>
+            </w:r>
+            <w:r>
+              <w:rPr>
+                <w:noProof/>
+                <w:webHidden/>
+              </w:rPr>
+              <w:fldChar w:fldCharType="begin"/>
+            </w:r>
+            <w:r>
+              <w:rPr>
+                <w:noProof/>
+                <w:webHidden/>
+              </w:rPr>
+              <w:instrText xml:space="preserve"> PAGEREF _Toc218523860 \h </w:instrText>
+            </w:r>
+            <w:r>
+              <w:rPr>
+                <w:noProof/>
+                <w:webHidden/>
+              </w:rPr>
+            </w:r>
+            <w:r>
+              <w:rPr>
+                <w:noProof/>
+                <w:webHidden/>
+              </w:rPr>
+              <w:fldChar w:fldCharType="separate"/>
+            </w:r>
+            <w:r>
+              <w:rPr>
+                <w:noProof/>
+                <w:webHidden/>
+              </w:rPr>
+              <w:t>19</w:t>
+            </w:r>
+            <w:r>
+              <w:rPr>
+                <w:noProof/>
+                <w:webHidden/>
+              </w:rPr>
+              <w:fldChar w:fldCharType="end"/>
+            </w:r>
+          </w:hyperlink>
+        </w:p>
+        <w:p>
+          <w:pPr>
+            <w:pStyle w:val="TOC1"/>
+            <w:rPr>
+              <w:rFonts w:eastAsiaTheme="minorEastAsia" w:cstheme="minorBidi"/>
+              <w:b w:val="0"/>
+              <w:bCs w:val="0"/>
+              <w:i w:val="0"/>
+              <w:iCs w:val="0"/>
+              <w:noProof/>
+            </w:rPr>
+          </w:pPr>
+          <w:hyperlink w:anchor="_Toc218523861" w:history="1">
+            <w:r>
+              <w:rPr>
+                <w:rStyle w:val="Hyperlink"/>
+                <w:noProof/>
+                <w:lang w:val="ro-RO"/>
+              </w:rPr>
+              <w:t>11. Definiți un trigger de tip LMD la nivel de linie. Declanșați trigger-ul.</w:t>
+            </w:r>
+            <w:r>
+              <w:rPr>
+                <w:noProof/>
+                <w:webHidden/>
+              </w:rPr>
+              <w:tab/>
+            </w:r>
+            <w:r>
+              <w:rPr>
+                <w:noProof/>
+                <w:webHidden/>
+              </w:rPr>
+              <w:fldChar w:fldCharType="begin"/>
+            </w:r>
+            <w:r>
+              <w:rPr>
+                <w:noProof/>
+                <w:webHidden/>
+              </w:rPr>
+              <w:instrText xml:space="preserve"> PAGEREF _Toc218523861 \h </w:instrText>
+            </w:r>
+            <w:r>
+              <w:rPr>
+                <w:noProof/>
+                <w:webHidden/>
+              </w:rPr>
+            </w:r>
+            <w:r>
+              <w:rPr>
+                <w:noProof/>
+                <w:webHidden/>
+              </w:rPr>
+              <w:fldChar w:fldCharType="separate"/>
+            </w:r>
+            <w:r>
+              <w:rPr>
+                <w:noProof/>
+                <w:webHidden/>
+              </w:rPr>
+              <w:t>20</w:t>
+            </w:r>
+            <w:r>
+              <w:rPr>
+                <w:noProof/>
+                <w:webHidden/>
+              </w:rPr>
+              <w:fldChar w:fldCharType="end"/>
+            </w:r>
+          </w:hyperlink>
+        </w:p>
+        <w:p>
+          <w:pPr>
+            <w:pStyle w:val="TOC1"/>
+            <w:rPr>
+              <w:rFonts w:eastAsiaTheme="minorEastAsia" w:cstheme="minorBidi"/>
+              <w:b w:val="0"/>
+              <w:bCs w:val="0"/>
+              <w:i w:val="0"/>
+              <w:iCs w:val="0"/>
+              <w:noProof/>
+            </w:rPr>
+          </w:pPr>
+          <w:hyperlink w:anchor="_Toc218523862" w:history="1">
+            <w:r>
+              <w:rPr>
+                <w:rStyle w:val="Hyperlink"/>
+                <w:noProof/>
+                <w:lang w:val="ro-RO"/>
+              </w:rPr>
+              <w:t>12.</w:t>
+            </w:r>
+            <w:r>
+              <w:rPr>
+                <w:rFonts w:eastAsiaTheme="minorEastAsia" w:cstheme="minorBidi"/>
+                <w:b w:val="0"/>
+                <w:bCs w:val="0"/>
+                <w:i w:val="0"/>
+                <w:iCs w:val="0"/>
+                <w:noProof/>
+              </w:rPr>
+              <w:tab/>
+            </w:r>
+            <w:r>
+              <w:rPr>
+                <w:rStyle w:val="Hyperlink"/>
+                <w:noProof/>
+                <w:lang w:val="ro-RO"/>
+              </w:rPr>
+              <w:t>Definiți un trigger de tip LDD. Declanșați trigger-ul.</w:t>
+            </w:r>
+            <w:r>
+              <w:rPr>
+                <w:noProof/>
+                <w:webHidden/>
+              </w:rPr>
+              <w:tab/>
+            </w:r>
+            <w:r>
+              <w:rPr>
+                <w:noProof/>
+                <w:webHidden/>
+              </w:rPr>
+              <w:fldChar w:fldCharType="begin"/>
+            </w:r>
+            <w:r>
+              <w:rPr>
+                <w:noProof/>
+                <w:webHidden/>
+              </w:rPr>
+              <w:instrText xml:space="preserve"> PAGEREF _Toc218523862 \h </w:instrText>
+            </w:r>
+            <w:r>
+              <w:rPr>
+                <w:noProof/>
+                <w:webHidden/>
+              </w:rPr>
+            </w:r>
+            <w:r>
+              <w:rPr>
+                <w:noProof/>
+                <w:webHidden/>
+              </w:rPr>
+              <w:fldChar w:fldCharType="separate"/>
+            </w:r>
+            <w:r>
+              <w:rPr>
+                <w:noProof/>
+                <w:webHidden/>
+              </w:rPr>
+              <w:t>21</w:t>
             </w:r>
             <w:r>
               <w:rPr>
@@ -2917,7 +3714,7 @@
           <w:lang w:val="ro-RO"/>
         </w:rPr>
       </w:pPr>
-      <w:bookmarkStart w:id="0" w:name="_Toc218453002"/>
+      <w:bookmarkStart w:id="0" w:name="_Toc218523827"/>
       <w:r>
         <w:rPr>
           <w:rFonts w:cs="Times New Roman"/>
@@ -2944,7 +3741,7 @@
           <w:lang w:val="ro-RO"/>
         </w:rPr>
       </w:pPr>
-      <w:bookmarkStart w:id="1" w:name="_Toc218453003"/>
+      <w:bookmarkStart w:id="1" w:name="_Toc218523828"/>
       <w:r>
         <w:rPr>
           <w:rFonts w:cs="Times New Roman"/>
@@ -3048,7 +3845,7 @@
           <w:lang w:val="ro-RO"/>
         </w:rPr>
       </w:pPr>
-      <w:bookmarkStart w:id="2" w:name="_Toc218453004"/>
+      <w:bookmarkStart w:id="2" w:name="_Toc218523829"/>
       <w:r>
         <w:rPr>
           <w:rFonts w:cs="Times New Roman"/>
@@ -3101,7 +3898,7 @@
           <w:lang w:val="ro-RO"/>
         </w:rPr>
       </w:pPr>
-      <w:bookmarkStart w:id="3" w:name="_Toc218453005"/>
+      <w:bookmarkStart w:id="3" w:name="_Toc218523830"/>
       <w:r>
         <w:rPr>
           <w:lang w:val="ro-RO"/>
@@ -3792,7 +4589,7 @@
           <w:lang w:val="ro-RO"/>
         </w:rPr>
       </w:pPr>
-      <w:bookmarkStart w:id="4" w:name="_Toc218453006"/>
+      <w:bookmarkStart w:id="4" w:name="_Toc218523831"/>
       <w:r>
         <w:rPr>
           <w:lang w:val="ro-RO"/>
@@ -4437,7 +5234,7 @@
           <w:lang w:val="ro-RO"/>
         </w:rPr>
       </w:pPr>
-      <w:bookmarkStart w:id="5" w:name="_Toc218453007"/>
+      <w:bookmarkStart w:id="5" w:name="_Toc218523832"/>
       <w:r>
         <w:rPr>
           <w:lang w:val="ro-RO"/>
@@ -4837,7 +5634,7 @@
           <w:lang w:val="ro-RO"/>
         </w:rPr>
       </w:pPr>
-      <w:bookmarkStart w:id="6" w:name="_Toc218453008"/>
+      <w:bookmarkStart w:id="6" w:name="_Toc218523833"/>
       <w:r>
         <w:rPr>
           <w:lang w:val="ro-RO"/>
@@ -5236,7 +6033,7 @@
           <w:lang w:val="ro-RO"/>
         </w:rPr>
       </w:pPr>
-      <w:bookmarkStart w:id="7" w:name="_Toc218453009"/>
+      <w:bookmarkStart w:id="7" w:name="_Toc218523834"/>
       <w:r>
         <w:rPr>
           <w:lang w:val="ro-RO"/>
@@ -5559,7 +6356,7 @@
           <w:lang w:val="ro-RO"/>
         </w:rPr>
       </w:pPr>
-      <w:bookmarkStart w:id="8" w:name="_Toc218453010"/>
+      <w:bookmarkStart w:id="8" w:name="_Toc218523835"/>
       <w:r>
         <w:rPr>
           <w:lang w:val="ro-RO"/>
@@ -5856,7 +6653,7 @@
           <w:lang w:val="ro-RO"/>
         </w:rPr>
       </w:pPr>
-      <w:bookmarkStart w:id="9" w:name="_Toc218453011"/>
+      <w:bookmarkStart w:id="9" w:name="_Toc218523836"/>
       <w:r>
         <w:rPr>
           <w:lang w:val="ro-RO"/>
@@ -6272,7 +7069,7 @@
           <w:lang w:val="ro-RO"/>
         </w:rPr>
       </w:pPr>
-      <w:bookmarkStart w:id="10" w:name="_Toc218453012"/>
+      <w:bookmarkStart w:id="10" w:name="_Toc218523837"/>
       <w:r>
         <w:rPr>
           <w:lang w:val="ro-RO"/>
@@ -6762,7 +7559,7 @@
           <w:lang w:val="ro-RO"/>
         </w:rPr>
       </w:pPr>
-      <w:bookmarkStart w:id="11" w:name="_Toc218453013"/>
+      <w:bookmarkStart w:id="11" w:name="_Toc218523838"/>
       <w:r>
         <w:rPr>
           <w:lang w:val="ro-RO"/>
@@ -7179,7 +7976,7 @@
           <w:lang w:val="ro-RO"/>
         </w:rPr>
       </w:pPr>
-      <w:bookmarkStart w:id="12" w:name="_Toc218453014"/>
+      <w:bookmarkStart w:id="12" w:name="_Toc218523839"/>
       <w:r>
         <w:rPr>
           <w:lang w:val="ro-RO"/>
@@ -7407,7 +8204,7 @@
           <w:lang w:val="ro-RO"/>
         </w:rPr>
       </w:pPr>
-      <w:bookmarkStart w:id="13" w:name="_Toc218453015"/>
+      <w:bookmarkStart w:id="13" w:name="_Toc218523840"/>
       <w:r>
         <w:rPr>
           <w:rFonts w:cs="Times New Roman"/>
@@ -7439,7 +8236,7 @@
           <w:lang w:val="ro-RO"/>
         </w:rPr>
       </w:pPr>
-      <w:bookmarkStart w:id="14" w:name="_Toc218453016"/>
+      <w:bookmarkStart w:id="14" w:name="_Toc218523841"/>
       <w:r>
         <w:rPr>
           <w:lang w:val="ro-RO"/>
@@ -7544,7 +8341,7 @@
           <w:lang w:val="ro-RO"/>
         </w:rPr>
       </w:pPr>
-      <w:bookmarkStart w:id="15" w:name="_Toc218453017"/>
+      <w:bookmarkStart w:id="15" w:name="_Toc218523842"/>
       <w:r>
         <w:rPr>
           <w:lang w:val="ro-RO"/>
@@ -7661,7 +8458,7 @@
           <w:lang w:val="ro-RO"/>
         </w:rPr>
       </w:pPr>
-      <w:bookmarkStart w:id="16" w:name="_Toc218453018"/>
+      <w:bookmarkStart w:id="16" w:name="_Toc218523843"/>
       <w:r>
         <w:rPr>
           <w:lang w:val="ro-RO"/>
@@ -7783,7 +8580,7 @@
           <w:lang w:val="ro-RO"/>
         </w:rPr>
       </w:pPr>
-      <w:bookmarkStart w:id="17" w:name="_Toc218453019"/>
+      <w:bookmarkStart w:id="17" w:name="_Toc218523844"/>
       <w:r>
         <w:rPr>
           <w:lang w:val="ro-RO"/>
@@ -7978,7 +8775,7 @@
           <w:lang w:val="ro-RO"/>
         </w:rPr>
       </w:pPr>
-      <w:bookmarkStart w:id="18" w:name="_Toc218453020"/>
+      <w:bookmarkStart w:id="18" w:name="_Toc218523845"/>
       <w:r>
         <w:rPr>
           <w:lang w:val="ro-RO"/>
@@ -8127,7 +8924,7 @@
           <w:lang w:val="ro-RO"/>
         </w:rPr>
       </w:pPr>
-      <w:bookmarkStart w:id="19" w:name="_Toc218453021"/>
+      <w:bookmarkStart w:id="19" w:name="_Toc218523846"/>
       <w:r>
         <w:rPr>
           <w:lang w:val="ro-RO"/>
@@ -8221,7 +9018,7 @@
           <w:lang w:val="ro-RO"/>
         </w:rPr>
       </w:pPr>
-      <w:bookmarkStart w:id="20" w:name="_Toc218453022"/>
+      <w:bookmarkStart w:id="20" w:name="_Toc218523847"/>
       <w:r>
         <w:rPr>
           <w:lang w:val="ro-RO"/>
@@ -8324,7 +9121,7 @@
           <w:lang w:val="ro-RO"/>
         </w:rPr>
       </w:pPr>
-      <w:bookmarkStart w:id="21" w:name="_Toc218453023"/>
+      <w:bookmarkStart w:id="21" w:name="_Toc218523848"/>
       <w:r>
         <w:rPr>
           <w:lang w:val="ro-RO"/>
@@ -8423,7 +9220,7 @@
           <w:lang w:val="ro-RO"/>
         </w:rPr>
       </w:pPr>
-      <w:bookmarkStart w:id="22" w:name="_Toc218453024"/>
+      <w:bookmarkStart w:id="22" w:name="_Toc218523849"/>
       <w:r>
         <w:rPr>
           <w:lang w:val="ro-RO"/>
@@ -8536,7 +9333,7 @@
           <w:lang w:val="ro-RO"/>
         </w:rPr>
       </w:pPr>
-      <w:bookmarkStart w:id="23" w:name="_Toc218453025"/>
+      <w:bookmarkStart w:id="23" w:name="_Toc218523850"/>
       <w:r>
         <w:rPr>
           <w:lang w:val="ro-RO"/>
@@ -8623,7 +9420,7 @@
           <w:lang w:val="ro-RO"/>
         </w:rPr>
       </w:pPr>
-      <w:bookmarkStart w:id="24" w:name="_Toc218453026"/>
+      <w:bookmarkStart w:id="24" w:name="_Toc218523851"/>
       <w:r>
         <w:rPr>
           <w:lang w:val="ro-RO"/>
@@ -8742,7 +9539,7 @@
           <w:lang w:val="ro-RO"/>
         </w:rPr>
       </w:pPr>
-      <w:bookmarkStart w:id="25" w:name="_Toc218453027"/>
+      <w:bookmarkStart w:id="25" w:name="_Toc218523852"/>
       <w:r>
         <w:rPr>
           <w:lang w:val="ro-RO"/>
@@ -8818,8 +9615,6 @@
           </wp:inline>
         </w:drawing>
       </w:r>
-      <w:bookmarkStart w:id="26" w:name="_GoBack"/>
-      <w:bookmarkEnd w:id="26"/>
     </w:p>
     <w:p>
       <w:pPr>
@@ -8845,7 +9640,7 @@
           <w:lang w:val="ro-RO"/>
         </w:rPr>
       </w:pPr>
-      <w:bookmarkStart w:id="27" w:name="_Toc218453028"/>
+      <w:bookmarkStart w:id="26" w:name="_Toc218523853"/>
       <w:r>
         <w:rPr>
           <w:lang w:val="ro-RO"/>
@@ -8853,7 +9648,7 @@
         <w:lastRenderedPageBreak/>
         <w:t>Diagrama Conceptuală</w:t>
       </w:r>
-      <w:bookmarkEnd w:id="27"/>
+      <w:bookmarkEnd w:id="26"/>
     </w:p>
     <w:p>
       <w:pPr>
@@ -8922,6 +9717,881 @@
           </wp:inline>
         </w:drawing>
       </w:r>
+    </w:p>
+    <w:p>
+      <w:pPr>
+        <w:rPr>
+          <w:lang w:val="ro-RO"/>
+        </w:rPr>
+      </w:pPr>
+      <w:r>
+        <w:rPr>
+          <w:lang w:val="ro-RO"/>
+        </w:rPr>
+        <w:br w:type="page"/>
+      </w:r>
+    </w:p>
+    <w:p>
+      <w:pPr>
+        <w:pStyle w:val="Heading1"/>
+        <w:numPr>
+          <w:ilvl w:val="0"/>
+          <w:numId w:val="1"/>
+        </w:numPr>
+        <w:rPr>
+          <w:lang w:val="ro-RO"/>
+        </w:rPr>
+      </w:pPr>
+      <w:bookmarkStart w:id="27" w:name="_Toc218523854"/>
+      <w:r>
+        <w:rPr>
+          <w:lang w:val="ro-RO"/>
+        </w:rPr>
+        <w:lastRenderedPageBreak/>
+        <w:t>Implementați în Oracle diagrama conceptuală realizată: definiți toate tabelele, adăugând toate</w:t>
+      </w:r>
+      <w:r>
+        <w:rPr>
+          <w:lang w:val="ro-RO"/>
+        </w:rPr>
+        <w:t xml:space="preserve"> </w:t>
+      </w:r>
+      <w:r>
+        <w:rPr>
+          <w:lang w:val="ro-RO"/>
+        </w:rPr>
+        <w:t>constrângerile de integritate necesare (chei primare, cheile externe etc).</w:t>
+      </w:r>
+      <w:bookmarkEnd w:id="27"/>
+    </w:p>
+    <w:p>
+      <w:pPr>
+        <w:rPr>
+          <w:lang w:val="ro-RO"/>
+        </w:rPr>
+      </w:pPr>
+    </w:p>
+    <w:p>
+      <w:pPr>
+        <w:rPr>
+          <w:lang w:val="ro-RO"/>
+        </w:rPr>
+      </w:pPr>
+    </w:p>
+    <w:p>
+      <w:pPr>
+        <w:rPr>
+          <w:lang w:val="ro-RO"/>
+        </w:rPr>
+      </w:pPr>
+      <w:r>
+        <w:rPr>
+          <w:lang w:val="ro-RO"/>
+        </w:rPr>
+        <w:br w:type="page"/>
+      </w:r>
+    </w:p>
+    <w:p>
+      <w:pPr>
+        <w:pStyle w:val="Heading1"/>
+        <w:numPr>
+          <w:ilvl w:val="0"/>
+          <w:numId w:val="1"/>
+        </w:numPr>
+        <w:rPr>
+          <w:lang w:val="ro-RO"/>
+        </w:rPr>
+      </w:pPr>
+      <w:bookmarkStart w:id="28" w:name="_Toc218523855"/>
+      <w:r>
+        <w:rPr>
+          <w:lang w:val="ro-RO"/>
+        </w:rPr>
+        <w:lastRenderedPageBreak/>
+        <w:t>Adăugați informații coerente în tabelele create (minim 5 înregistrări pentru fiecare entitate</w:t>
+      </w:r>
+      <w:r>
+        <w:rPr>
+          <w:lang w:val="ro-RO"/>
+        </w:rPr>
+        <w:t xml:space="preserve"> </w:t>
+      </w:r>
+      <w:r>
+        <w:rPr>
+          <w:lang w:val="ro-RO"/>
+        </w:rPr>
+        <w:t>independentă; minim 10 înregistrări pentru fiecare tabelă asociativă).</w:t>
+      </w:r>
+      <w:bookmarkEnd w:id="28"/>
+    </w:p>
+    <w:p>
+      <w:pPr>
+        <w:rPr>
+          <w:lang w:val="ro-RO"/>
+        </w:rPr>
+      </w:pPr>
+    </w:p>
+    <w:p>
+      <w:pPr>
+        <w:rPr>
+          <w:lang w:val="ro-RO"/>
+        </w:rPr>
+      </w:pPr>
+    </w:p>
+    <w:p>
+      <w:pPr>
+        <w:rPr>
+          <w:lang w:val="ro-RO"/>
+        </w:rPr>
+      </w:pPr>
+      <w:r>
+        <w:rPr>
+          <w:lang w:val="ro-RO"/>
+        </w:rPr>
+        <w:br w:type="page"/>
+      </w:r>
+    </w:p>
+    <w:p>
+      <w:pPr>
+        <w:rPr>
+          <w:lang w:val="ro-RO"/>
+        </w:rPr>
+      </w:pPr>
+    </w:p>
+    <w:p>
+      <w:pPr>
+        <w:rPr>
+          <w:lang w:val="ro-RO"/>
+        </w:rPr>
+      </w:pPr>
+    </w:p>
+    <w:p>
+      <w:pPr>
+        <w:pStyle w:val="Heading1"/>
+        <w:numPr>
+          <w:ilvl w:val="0"/>
+          <w:numId w:val="1"/>
+        </w:numPr>
+        <w:rPr>
+          <w:lang w:val="ro-RO"/>
+        </w:rPr>
+      </w:pPr>
+      <w:bookmarkStart w:id="29" w:name="_Toc218523856"/>
+      <w:r>
+        <w:rPr>
+          <w:lang w:val="ro-RO"/>
+        </w:rPr>
+        <w:t>Formulați în limbaj natural o problemă pe care să o rezolvați folosind un subprogram</w:t>
+      </w:r>
+      <w:r>
+        <w:rPr>
+          <w:lang w:val="ro-RO"/>
+        </w:rPr>
+        <w:t xml:space="preserve"> </w:t>
+      </w:r>
+      <w:r>
+        <w:rPr>
+          <w:lang w:val="ro-RO"/>
+        </w:rPr>
+        <w:t>stocat</w:t>
+      </w:r>
+      <w:r>
+        <w:rPr>
+          <w:lang w:val="ro-RO"/>
+        </w:rPr>
+        <w:t xml:space="preserve"> </w:t>
+      </w:r>
+      <w:r>
+        <w:rPr>
+          <w:lang w:val="ro-RO"/>
+        </w:rPr>
+        <w:t>independent care să utilizeze toate cele 3 tipuri de colecții studiate. Apelați subprogramul.</w:t>
+      </w:r>
+      <w:bookmarkEnd w:id="29"/>
+    </w:p>
+    <w:p>
+      <w:pPr>
+        <w:ind w:left="360"/>
+        <w:rPr>
+          <w:lang w:val="ro-RO"/>
+        </w:rPr>
+      </w:pPr>
+    </w:p>
+    <w:p>
+      <w:pPr>
+        <w:ind w:left="360"/>
+        <w:rPr>
+          <w:lang w:val="ro-RO"/>
+        </w:rPr>
+      </w:pPr>
+      <w:r>
+        <w:rPr>
+          <w:lang w:val="ro-RO"/>
+        </w:rPr>
+        <w:t xml:space="preserve">Enunțul problemei: Se dorește implementarea unei funcționalități de afișare a profilului complet pentru un utilizator specificat prin ID. Procedura trebuie să </w:t>
+      </w:r>
+      <w:r>
+        <w:rPr>
+          <w:lang w:val="ro-RO"/>
+        </w:rPr>
+        <w:t>afișeze lista de prieteni a utilizatorului (folosind un tablouri imbricate), ultimele 3 grupuri în care a intrat utilizatorul (folosind vectori) și o statistică a activității sale, respectiv numărul de postări și comentarii (folosind tablouri indexate).</w:t>
+      </w:r>
+    </w:p>
+    <w:p>
+      <w:pPr>
+        <w:ind w:left="360"/>
+        <w:rPr>
+          <w:lang w:val="ro-RO"/>
+        </w:rPr>
+      </w:pPr>
+    </w:p>
+    <w:p>
+      <w:pPr>
+        <w:ind w:left="360"/>
+        <w:rPr>
+          <w:lang w:val="ro-RO"/>
+        </w:rPr>
+      </w:pPr>
+    </w:p>
+    <w:p>
+      <w:pPr>
+        <w:ind w:left="360"/>
+        <w:rPr>
+          <w:lang w:val="ro-RO"/>
+        </w:rPr>
+      </w:pPr>
+    </w:p>
+    <w:p>
+      <w:pPr>
+        <w:ind w:left="360"/>
+        <w:rPr>
+          <w:lang w:val="ro-RO"/>
+        </w:rPr>
+      </w:pPr>
+      <w:bookmarkStart w:id="30" w:name="_GoBack"/>
+      <w:bookmarkEnd w:id="30"/>
+    </w:p>
+    <w:p>
+      <w:pPr>
+        <w:rPr>
+          <w:lang w:val="ro-RO"/>
+        </w:rPr>
+      </w:pPr>
+      <w:r>
+        <w:rPr>
+          <w:lang w:val="ro-RO"/>
+        </w:rPr>
+        <w:br w:type="page"/>
+      </w:r>
+    </w:p>
+    <w:p>
+      <w:pPr>
+        <w:ind w:left="360"/>
+        <w:rPr>
+          <w:lang w:val="ro-RO"/>
+        </w:rPr>
+      </w:pPr>
+    </w:p>
+    <w:p>
+      <w:pPr>
+        <w:pStyle w:val="Heading1"/>
+        <w:numPr>
+          <w:ilvl w:val="0"/>
+          <w:numId w:val="1"/>
+        </w:numPr>
+        <w:rPr>
+          <w:lang w:val="ro-RO"/>
+        </w:rPr>
+      </w:pPr>
+      <w:bookmarkStart w:id="31" w:name="_Toc218523857"/>
+      <w:r>
+        <w:rPr>
+          <w:lang w:val="ro-RO"/>
+        </w:rPr>
+        <w:t>Formulați în limbaj natural o problemă pe care să o rezolvați folosind un subprogram stocat</w:t>
+      </w:r>
+      <w:r>
+        <w:rPr>
+          <w:lang w:val="ro-RO"/>
+        </w:rPr>
+        <w:t xml:space="preserve"> </w:t>
+      </w:r>
+      <w:r>
+        <w:rPr>
+          <w:lang w:val="ro-RO"/>
+        </w:rPr>
+        <w:t>independent care să utilizeze 2 tipuri diferite de cursoare studiate, unul dintre acestea</w:t>
+      </w:r>
+      <w:r>
+        <w:rPr>
+          <w:lang w:val="ro-RO"/>
+        </w:rPr>
+        <w:t xml:space="preserve"> </w:t>
+      </w:r>
+      <w:r>
+        <w:rPr>
+          <w:lang w:val="ro-RO"/>
+        </w:rPr>
+        <w:t>fiind cursor</w:t>
+      </w:r>
+      <w:r>
+        <w:rPr>
+          <w:lang w:val="ro-RO"/>
+        </w:rPr>
+        <w:t xml:space="preserve"> </w:t>
+      </w:r>
+      <w:r>
+        <w:rPr>
+          <w:lang w:val="ro-RO"/>
+        </w:rPr>
+        <w:t>parametrizat, dependent de celălalt cursor. Apelați subprogramul.</w:t>
+      </w:r>
+      <w:bookmarkEnd w:id="31"/>
+    </w:p>
+    <w:p>
+      <w:pPr>
+        <w:pStyle w:val="Heading1"/>
+        <w:rPr>
+          <w:lang w:val="ro-RO"/>
+        </w:rPr>
+      </w:pPr>
+    </w:p>
+    <w:p>
+      <w:pPr>
+        <w:rPr>
+          <w:lang w:val="ro-RO"/>
+        </w:rPr>
+      </w:pPr>
+    </w:p>
+    <w:p>
+      <w:pPr>
+        <w:rPr>
+          <w:lang w:val="ro-RO"/>
+        </w:rPr>
+      </w:pPr>
+    </w:p>
+    <w:p>
+      <w:pPr>
+        <w:rPr>
+          <w:lang w:val="ro-RO"/>
+        </w:rPr>
+      </w:pPr>
+    </w:p>
+    <w:p>
+      <w:pPr>
+        <w:rPr>
+          <w:lang w:val="ro-RO"/>
+        </w:rPr>
+      </w:pPr>
+    </w:p>
+    <w:p>
+      <w:pPr>
+        <w:rPr>
+          <w:lang w:val="ro-RO"/>
+        </w:rPr>
+      </w:pPr>
+      <w:r>
+        <w:rPr>
+          <w:lang w:val="ro-RO"/>
+        </w:rPr>
+        <w:br w:type="page"/>
+      </w:r>
+    </w:p>
+    <w:p>
+      <w:pPr>
+        <w:rPr>
+          <w:lang w:val="ro-RO"/>
+        </w:rPr>
+      </w:pPr>
+    </w:p>
+    <w:p>
+      <w:pPr>
+        <w:pStyle w:val="Heading1"/>
+        <w:numPr>
+          <w:ilvl w:val="0"/>
+          <w:numId w:val="1"/>
+        </w:numPr>
+        <w:rPr>
+          <w:lang w:val="ro-RO"/>
+        </w:rPr>
+      </w:pPr>
+      <w:bookmarkStart w:id="32" w:name="_Toc218523858"/>
+      <w:r>
+        <w:rPr>
+          <w:lang w:val="ro-RO"/>
+        </w:rPr>
+        <w:t>Formulați în limbaj natural o problemă pe care să o rezolvați folosind un subprogram</w:t>
+      </w:r>
+      <w:r>
+        <w:rPr>
+          <w:lang w:val="ro-RO"/>
+        </w:rPr>
+        <w:t xml:space="preserve"> </w:t>
+      </w:r>
+      <w:r>
+        <w:rPr>
+          <w:lang w:val="ro-RO"/>
+        </w:rPr>
+        <w:t>stocat</w:t>
+      </w:r>
+      <w:r>
+        <w:rPr>
+          <w:lang w:val="ro-RO"/>
+        </w:rPr>
+        <w:t xml:space="preserve"> </w:t>
+      </w:r>
+      <w:r>
+        <w:rPr>
+          <w:lang w:val="ro-RO"/>
+        </w:rPr>
+        <w:t>independent de tip funcție care să utilizeze într-o singură comandă SQL 3 dintre</w:t>
+      </w:r>
+      <w:r>
+        <w:rPr>
+          <w:lang w:val="ro-RO"/>
+        </w:rPr>
+        <w:t xml:space="preserve"> </w:t>
+      </w:r>
+      <w:r>
+        <w:rPr>
+          <w:lang w:val="ro-RO"/>
+        </w:rPr>
+        <w:t>tabelele create.</w:t>
+      </w:r>
+      <w:r>
+        <w:rPr>
+          <w:lang w:val="ro-RO"/>
+        </w:rPr>
+        <w:t xml:space="preserve"> </w:t>
+      </w:r>
+      <w:r>
+        <w:rPr>
+          <w:lang w:val="ro-RO"/>
+        </w:rPr>
+        <w:t>Tratați toate excepțiile care pot apărea, incluzând excepțiile predefinite</w:t>
+      </w:r>
+      <w:r>
+        <w:rPr>
+          <w:lang w:val="ro-RO"/>
+        </w:rPr>
+        <w:t xml:space="preserve"> </w:t>
+      </w:r>
+      <w:r>
+        <w:rPr>
+          <w:lang w:val="ro-RO"/>
+        </w:rPr>
+        <w:t>NO_DATA_FOUND ș</w:t>
+      </w:r>
+      <w:r>
+        <w:rPr>
+          <w:lang w:val="ro-RO"/>
+        </w:rPr>
+        <w:t xml:space="preserve">i </w:t>
+      </w:r>
+      <w:r>
+        <w:rPr>
+          <w:lang w:val="ro-RO"/>
+        </w:rPr>
+        <w:t>TOO_MANY_ROWS. Apelați subprogramul astfel încât să evidențiați toate cazurile tratate.</w:t>
+      </w:r>
+      <w:bookmarkEnd w:id="32"/>
+    </w:p>
+    <w:p>
+      <w:pPr>
+        <w:pStyle w:val="ListParagraph"/>
+        <w:rPr>
+          <w:lang w:val="ro-RO"/>
+        </w:rPr>
+      </w:pPr>
+    </w:p>
+    <w:p>
+      <w:pPr>
+        <w:pStyle w:val="ListParagraph"/>
+        <w:rPr>
+          <w:lang w:val="ro-RO"/>
+        </w:rPr>
+      </w:pPr>
+    </w:p>
+    <w:p>
+      <w:pPr>
+        <w:rPr>
+          <w:lang w:val="ro-RO"/>
+        </w:rPr>
+      </w:pPr>
+      <w:r>
+        <w:rPr>
+          <w:lang w:val="ro-RO"/>
+        </w:rPr>
+        <w:br w:type="page"/>
+      </w:r>
+    </w:p>
+    <w:p>
+      <w:pPr>
+        <w:pStyle w:val="ListParagraph"/>
+        <w:rPr>
+          <w:lang w:val="ro-RO"/>
+        </w:rPr>
+      </w:pPr>
+    </w:p>
+    <w:p>
+      <w:pPr>
+        <w:pStyle w:val="ListParagraph"/>
+        <w:rPr>
+          <w:lang w:val="ro-RO"/>
+        </w:rPr>
+      </w:pPr>
+    </w:p>
+    <w:p>
+      <w:pPr>
+        <w:pStyle w:val="Heading1"/>
+        <w:rPr>
+          <w:lang w:val="ro-RO"/>
+        </w:rPr>
+      </w:pPr>
+      <w:bookmarkStart w:id="33" w:name="_Toc218523859"/>
+      <w:r>
+        <w:rPr>
+          <w:lang w:val="ro-RO"/>
+        </w:rPr>
+        <w:t>9. Formulați în limbaj natural o problemă pe care să o rezolvați folosind un subprogram</w:t>
+      </w:r>
+      <w:r>
+        <w:rPr>
+          <w:lang w:val="ro-RO"/>
+        </w:rPr>
+        <w:t xml:space="preserve"> </w:t>
+      </w:r>
+      <w:r>
+        <w:rPr>
+          <w:lang w:val="ro-RO"/>
+        </w:rPr>
+        <w:t>stocat</w:t>
+      </w:r>
+      <w:r>
+        <w:rPr>
+          <w:lang w:val="ro-RO"/>
+        </w:rPr>
+        <w:t xml:space="preserve"> </w:t>
+      </w:r>
+      <w:r>
+        <w:rPr>
+          <w:lang w:val="ro-RO"/>
+        </w:rPr>
+        <w:t>independent de tip procedură care să aibă minim 2 parametri și să utilizeze într-o</w:t>
+      </w:r>
+      <w:r>
+        <w:rPr>
+          <w:lang w:val="ro-RO"/>
+        </w:rPr>
+        <w:t xml:space="preserve"> </w:t>
+      </w:r>
+      <w:r>
+        <w:rPr>
+          <w:lang w:val="ro-RO"/>
+        </w:rPr>
+        <w:t>singură</w:t>
+      </w:r>
+      <w:r>
+        <w:rPr>
+          <w:lang w:val="ro-RO"/>
+        </w:rPr>
+        <w:t xml:space="preserve"> </w:t>
+      </w:r>
+      <w:r>
+        <w:rPr>
+          <w:lang w:val="ro-RO"/>
+        </w:rPr>
+        <w:t>comandă SQL 5 dintre tabelele create. Definiți minim 2 excepții proprii, altele decât cele</w:t>
+      </w:r>
+      <w:r>
+        <w:rPr>
+          <w:lang w:val="ro-RO"/>
+        </w:rPr>
+        <w:t xml:space="preserve"> </w:t>
+      </w:r>
+      <w:r>
+        <w:rPr>
+          <w:lang w:val="ro-RO"/>
+        </w:rPr>
+        <w:t>predefinite la nivel de sistem. Apelați subprogramul astfel încât să evidențiați toate</w:t>
+      </w:r>
+      <w:r>
+        <w:rPr>
+          <w:lang w:val="ro-RO"/>
+        </w:rPr>
+        <w:t xml:space="preserve"> </w:t>
+      </w:r>
+      <w:r>
+        <w:rPr>
+          <w:lang w:val="ro-RO"/>
+        </w:rPr>
+        <w:t>cazurile definite</w:t>
+      </w:r>
+      <w:r>
+        <w:rPr>
+          <w:lang w:val="ro-RO"/>
+        </w:rPr>
+        <w:t xml:space="preserve"> </w:t>
+      </w:r>
+      <w:r>
+        <w:rPr>
+          <w:lang w:val="ro-RO"/>
+        </w:rPr>
+        <w:t>și tratate.</w:t>
+      </w:r>
+      <w:bookmarkEnd w:id="33"/>
+    </w:p>
+    <w:p>
+      <w:pPr>
+        <w:rPr>
+          <w:lang w:val="ro-RO"/>
+        </w:rPr>
+      </w:pPr>
+    </w:p>
+    <w:p>
+      <w:pPr>
+        <w:rPr>
+          <w:lang w:val="ro-RO"/>
+        </w:rPr>
+      </w:pPr>
+    </w:p>
+    <w:p>
+      <w:pPr>
+        <w:rPr>
+          <w:lang w:val="ro-RO"/>
+        </w:rPr>
+      </w:pPr>
+      <w:r>
+        <w:rPr>
+          <w:lang w:val="ro-RO"/>
+        </w:rPr>
+        <w:br w:type="page"/>
+      </w:r>
+    </w:p>
+    <w:p>
+      <w:pPr>
+        <w:rPr>
+          <w:lang w:val="ro-RO"/>
+        </w:rPr>
+      </w:pPr>
+    </w:p>
+    <w:p>
+      <w:pPr>
+        <w:pStyle w:val="Heading1"/>
+        <w:numPr>
+          <w:ilvl w:val="0"/>
+          <w:numId w:val="1"/>
+        </w:numPr>
+        <w:rPr>
+          <w:lang w:val="ro-RO"/>
+        </w:rPr>
+      </w:pPr>
+      <w:bookmarkStart w:id="34" w:name="_Toc218523860"/>
+      <w:r>
+        <w:rPr>
+          <w:lang w:val="ro-RO"/>
+        </w:rPr>
+        <w:t>Definiți un trigger de tip LMD la nivel de comandă. Declanșați trigger-</w:t>
+      </w:r>
+      <w:proofErr w:type="spellStart"/>
+      <w:r>
+        <w:rPr>
+          <w:lang w:val="ro-RO"/>
+        </w:rPr>
+        <w:t>ul</w:t>
+      </w:r>
+      <w:proofErr w:type="spellEnd"/>
+      <w:r>
+        <w:rPr>
+          <w:lang w:val="ro-RO"/>
+        </w:rPr>
+        <w:t>.</w:t>
+      </w:r>
+      <w:bookmarkEnd w:id="34"/>
+    </w:p>
+    <w:p>
+      <w:pPr>
+        <w:rPr>
+          <w:lang w:val="ro-RO"/>
+        </w:rPr>
+      </w:pPr>
+    </w:p>
+    <w:p>
+      <w:pPr>
+        <w:rPr>
+          <w:lang w:val="ro-RO"/>
+        </w:rPr>
+      </w:pPr>
+    </w:p>
+    <w:p>
+      <w:pPr>
+        <w:rPr>
+          <w:lang w:val="ro-RO"/>
+        </w:rPr>
+      </w:pPr>
+      <w:r>
+        <w:rPr>
+          <w:lang w:val="ro-RO"/>
+        </w:rPr>
+        <w:br w:type="page"/>
+      </w:r>
+    </w:p>
+    <w:p>
+      <w:pPr>
+        <w:pStyle w:val="Heading1"/>
+        <w:rPr>
+          <w:lang w:val="ro-RO"/>
+        </w:rPr>
+      </w:pPr>
+      <w:bookmarkStart w:id="35" w:name="_Toc218523861"/>
+      <w:r>
+        <w:rPr>
+          <w:lang w:val="ro-RO"/>
+        </w:rPr>
+        <w:lastRenderedPageBreak/>
+        <w:t>11. Definiți un trigger de tip LMD la nivel de linie. Declanșați trigger-</w:t>
+      </w:r>
+      <w:proofErr w:type="spellStart"/>
+      <w:r>
+        <w:rPr>
+          <w:lang w:val="ro-RO"/>
+        </w:rPr>
+        <w:t>ul</w:t>
+      </w:r>
+      <w:proofErr w:type="spellEnd"/>
+      <w:r>
+        <w:rPr>
+          <w:lang w:val="ro-RO"/>
+        </w:rPr>
+        <w:t>.</w:t>
+      </w:r>
+      <w:bookmarkEnd w:id="35"/>
+    </w:p>
+    <w:p>
+      <w:pPr>
+        <w:rPr>
+          <w:lang w:val="ro-RO"/>
+        </w:rPr>
+      </w:pPr>
+    </w:p>
+    <w:p>
+      <w:pPr>
+        <w:rPr>
+          <w:lang w:val="ro-RO"/>
+        </w:rPr>
+      </w:pPr>
+    </w:p>
+    <w:p>
+      <w:pPr>
+        <w:rPr>
+          <w:lang w:val="ro-RO"/>
+        </w:rPr>
+      </w:pPr>
+    </w:p>
+    <w:p>
+      <w:pPr>
+        <w:rPr>
+          <w:lang w:val="ro-RO"/>
+        </w:rPr>
+      </w:pPr>
+    </w:p>
+    <w:p>
+      <w:pPr>
+        <w:rPr>
+          <w:lang w:val="ro-RO"/>
+        </w:rPr>
+      </w:pPr>
+    </w:p>
+    <w:p>
+      <w:pPr>
+        <w:rPr>
+          <w:lang w:val="ro-RO"/>
+        </w:rPr>
+      </w:pPr>
+    </w:p>
+    <w:p>
+      <w:pPr>
+        <w:rPr>
+          <w:lang w:val="ro-RO"/>
+        </w:rPr>
+      </w:pPr>
+    </w:p>
+    <w:p>
+      <w:pPr>
+        <w:rPr>
+          <w:lang w:val="ro-RO"/>
+        </w:rPr>
+      </w:pPr>
+    </w:p>
+    <w:p>
+      <w:pPr>
+        <w:rPr>
+          <w:lang w:val="ro-RO"/>
+        </w:rPr>
+      </w:pPr>
+    </w:p>
+    <w:p>
+      <w:pPr>
+        <w:rPr>
+          <w:lang w:val="ro-RO"/>
+        </w:rPr>
+      </w:pPr>
+      <w:r>
+        <w:rPr>
+          <w:lang w:val="ro-RO"/>
+        </w:rPr>
+        <w:br w:type="page"/>
+      </w:r>
+    </w:p>
+    <w:p>
+      <w:pPr>
+        <w:pStyle w:val="Heading1"/>
+        <w:numPr>
+          <w:ilvl w:val="0"/>
+          <w:numId w:val="37"/>
+        </w:numPr>
+        <w:rPr>
+          <w:lang w:val="ro-RO"/>
+        </w:rPr>
+      </w:pPr>
+      <w:bookmarkStart w:id="36" w:name="_Toc218523862"/>
+      <w:r>
+        <w:rPr>
+          <w:lang w:val="ro-RO"/>
+        </w:rPr>
+        <w:lastRenderedPageBreak/>
+        <w:t>Definiți un trigger de tip LDD. Declanșați trigger-</w:t>
+      </w:r>
+      <w:proofErr w:type="spellStart"/>
+      <w:r>
+        <w:rPr>
+          <w:lang w:val="ro-RO"/>
+        </w:rPr>
+        <w:t>ul</w:t>
+      </w:r>
+      <w:proofErr w:type="spellEnd"/>
+      <w:r>
+        <w:rPr>
+          <w:lang w:val="ro-RO"/>
+        </w:rPr>
+        <w:t>.</w:t>
+      </w:r>
+      <w:bookmarkEnd w:id="36"/>
+    </w:p>
+    <w:p>
+      <w:pPr>
+        <w:pStyle w:val="ListParagraph"/>
+        <w:rPr>
+          <w:lang w:val="ro-RO"/>
+        </w:rPr>
+      </w:pPr>
+    </w:p>
+    <w:p>
+      <w:pPr>
+        <w:rPr>
+          <w:lang w:val="ro-RO"/>
+        </w:rPr>
+      </w:pPr>
     </w:p>
     <w:sectPr>
       <w:headerReference w:type="default" r:id="rId10"/>
@@ -14833,7 +16503,7 @@
 </file>
 
 <file path=customXml/itemProps1.xml><?xml version="1.0" encoding="utf-8"?>
-<ds:datastoreItem xmlns:ds="http://schemas.openxmlformats.org/officeDocument/2006/customXml" ds:itemID="{12DF6392-12DC-6D4E-84C2-56FC89874452}">
+<ds:datastoreItem xmlns:ds="http://schemas.openxmlformats.org/officeDocument/2006/customXml" ds:itemID="{EC68D74C-640A-A747-AC51-9A5702EC4F55}">
   <ds:schemaRefs>
     <ds:schemaRef ds:uri="http://schemas.openxmlformats.org/officeDocument/2006/bibliography"/>
   </ds:schemaRefs>

</xml_diff>

<commit_message>
add ex 7 afisare postari prieteni
</commit_message>
<xml_diff>
--- a/proiect_sgbd_documentatie.docx
+++ b/proiect_sgbd_documentatie.docx
@@ -9926,9 +9926,16 @@
       </w:pPr>
       <w:r>
         <w:rPr>
-          <w:lang w:val="ro-RO"/>
-        </w:rPr>
-        <w:t xml:space="preserve">Enunțul problemei: Se dorește implementarea unei funcționalități de afișare a profilului complet pentru un utilizator specificat prin ID. Procedura trebuie să </w:t>
+          <w:b/>
+          <w:lang w:val="ro-RO"/>
+        </w:rPr>
+        <w:t>Enunțul problemei</w:t>
+      </w:r>
+      <w:r>
+        <w:rPr>
+          <w:lang w:val="ro-RO"/>
+        </w:rPr>
+        <w:t xml:space="preserve">: Se dorește implementarea unei funcționalități de afișare a profilului complet pentru un utilizator specificat prin ID. Procedura trebuie să </w:t>
       </w:r>
       <w:r>
         <w:rPr>
@@ -9940,36 +9947,33 @@
     <w:p>
       <w:pPr>
         <w:ind w:left="360"/>
-        <w:rPr>
-          <w:lang w:val="ro-RO"/>
-        </w:rPr>
-      </w:pPr>
-    </w:p>
-    <w:p>
-      <w:pPr>
-        <w:ind w:left="360"/>
-        <w:rPr>
-          <w:lang w:val="ro-RO"/>
-        </w:rPr>
-      </w:pPr>
-    </w:p>
-    <w:p>
-      <w:pPr>
-        <w:ind w:left="360"/>
-        <w:rPr>
-          <w:lang w:val="ro-RO"/>
-        </w:rPr>
-      </w:pPr>
-    </w:p>
-    <w:p>
-      <w:pPr>
-        <w:ind w:left="360"/>
-        <w:rPr>
-          <w:lang w:val="ro-RO"/>
-        </w:rPr>
       </w:pPr>
       <w:bookmarkStart w:id="30" w:name="_GoBack"/>
       <w:bookmarkEnd w:id="30"/>
+    </w:p>
+    <w:p>
+      <w:pPr>
+        <w:ind w:left="360"/>
+        <w:rPr>
+          <w:lang w:val="ro-RO"/>
+        </w:rPr>
+      </w:pPr>
+    </w:p>
+    <w:p>
+      <w:pPr>
+        <w:ind w:left="360"/>
+        <w:rPr>
+          <w:lang w:val="ro-RO"/>
+        </w:rPr>
+      </w:pPr>
+    </w:p>
+    <w:p>
+      <w:pPr>
+        <w:ind w:left="360"/>
+        <w:rPr>
+          <w:lang w:val="ro-RO"/>
+        </w:rPr>
+      </w:pPr>
     </w:p>
     <w:p>
       <w:pPr>
@@ -16503,7 +16507,7 @@
 </file>
 
 <file path=customXml/itemProps1.xml><?xml version="1.0" encoding="utf-8"?>
-<ds:datastoreItem xmlns:ds="http://schemas.openxmlformats.org/officeDocument/2006/customXml" ds:itemID="{EC68D74C-640A-A747-AC51-9A5702EC4F55}">
+<ds:datastoreItem xmlns:ds="http://schemas.openxmlformats.org/officeDocument/2006/customXml" ds:itemID="{A761CBE0-5A6B-2349-B4F9-F998070B4FE9}">
   <ds:schemaRefs>
     <ds:schemaRef ds:uri="http://schemas.openxmlformats.org/officeDocument/2006/bibliography"/>
   </ds:schemaRefs>

</xml_diff>